<commit_message>
Se realizan modificaciones en el documento de 'ProcesoLiberacionFront' y se agrega nuevo documento para proceso en ambiente de desarrollo.
</commit_message>
<xml_diff>
--- a/front-end/liberacion/ProcesoLiberacionFront.docx
+++ b/front-end/liberacion/ProcesoLiberacionFront.docx
@@ -60,6 +60,11 @@
     </w:p>
     <w:p>
       <w:pPr>
+        <w:pStyle w:val="Prrafodelista"/>
+        <w:numPr>
+          <w:ilvl w:val="0"/>
+          <w:numId w:val="6"/>
+        </w:numPr>
         <w:spacing w:after="0" w:line="240" w:lineRule="auto"/>
         <w:jc w:val="both"/>
       </w:pPr>
@@ -75,8 +80,9 @@
     </w:p>
     <w:p>
       <w:pPr>
-        <w:spacing w:after="0" w:line="240" w:lineRule="auto"/>
-        <w:ind w:left="708" w:firstLine="708"/>
+        <w:pStyle w:val="Prrafodelista"/>
+        <w:spacing w:after="0" w:line="240" w:lineRule="auto"/>
+        <w:ind w:left="2160"/>
         <w:jc w:val="both"/>
         <w:rPr>
           <w:lang w:val="en-US"/>
@@ -98,8 +104,9 @@
     </w:p>
     <w:p>
       <w:pPr>
-        <w:spacing w:after="0" w:line="240" w:lineRule="auto"/>
-        <w:ind w:left="708" w:firstLine="708"/>
+        <w:pStyle w:val="Prrafodelista"/>
+        <w:spacing w:after="0" w:line="240" w:lineRule="auto"/>
+        <w:ind w:left="2160"/>
         <w:jc w:val="both"/>
         <w:rPr>
           <w:lang w:val="en-US"/>
@@ -121,8 +128,9 @@
     </w:p>
     <w:p>
       <w:pPr>
-        <w:spacing w:after="0" w:line="240" w:lineRule="auto"/>
-        <w:ind w:left="708" w:firstLine="708"/>
+        <w:pStyle w:val="Prrafodelista"/>
+        <w:spacing w:after="0" w:line="240" w:lineRule="auto"/>
+        <w:ind w:left="2160"/>
         <w:jc w:val="both"/>
         <w:rPr>
           <w:lang w:val="en-US"/>
@@ -144,8 +152,9 @@
     </w:p>
     <w:p>
       <w:pPr>
-        <w:spacing w:after="0" w:line="240" w:lineRule="auto"/>
-        <w:ind w:left="708" w:firstLine="708"/>
+        <w:pStyle w:val="Prrafodelista"/>
+        <w:spacing w:after="0" w:line="240" w:lineRule="auto"/>
+        <w:ind w:left="2160"/>
         <w:jc w:val="both"/>
       </w:pPr>
       <w:r>
@@ -155,7 +164,13 @@
         <w:t>Espacio libre en unidad C.:</w:t>
       </w:r>
       <w:r>
-        <w:t xml:space="preserve"> 35GB</w:t>
+        <w:t xml:space="preserve"> 35</w:t>
+      </w:r>
+      <w:r>
+        <w:t xml:space="preserve"> </w:t>
+      </w:r>
+      <w:r>
+        <w:t>GB</w:t>
       </w:r>
       <w:r>
         <w:t>.</w:t>
@@ -165,27 +180,347 @@
       <w:pPr>
         <w:spacing w:after="0" w:line="240" w:lineRule="auto"/>
         <w:jc w:val="both"/>
-      </w:pPr>
-    </w:p>
-    <w:p>
-      <w:pPr>
-        <w:spacing w:after="0" w:line="240" w:lineRule="auto"/>
-        <w:jc w:val="both"/>
-      </w:pPr>
-    </w:p>
-    <w:p>
-      <w:pPr>
-        <w:spacing w:after="0" w:line="240" w:lineRule="auto"/>
-        <w:jc w:val="both"/>
         <w:rPr>
           <w:b/>
         </w:rPr>
       </w:pPr>
+    </w:p>
+    <w:p>
+      <w:pPr>
+        <w:pStyle w:val="Prrafodelista"/>
+        <w:numPr>
+          <w:ilvl w:val="0"/>
+          <w:numId w:val="6"/>
+        </w:numPr>
+        <w:spacing w:after="0" w:line="240" w:lineRule="auto"/>
+        <w:jc w:val="both"/>
+      </w:pPr>
+      <w:r>
+        <w:t>La i</w:t>
+      </w:r>
+      <w:r>
+        <w:t xml:space="preserve">nstalación del proyecto </w:t>
+      </w:r>
+      <w:proofErr w:type="spellStart"/>
+      <w:r>
+        <w:t>front-end</w:t>
+      </w:r>
+      <w:proofErr w:type="spellEnd"/>
+      <w:r>
+        <w:t xml:space="preserve"> se realizará en un </w:t>
+      </w:r>
+      <w:r>
+        <w:rPr>
+          <w:i/>
+        </w:rPr>
+        <w:t>Servidor Web IIS</w:t>
+      </w:r>
+      <w:r>
+        <w:t>.</w:t>
+      </w:r>
+    </w:p>
+    <w:p>
+      <w:pPr>
+        <w:spacing w:after="0" w:line="240" w:lineRule="auto"/>
+        <w:jc w:val="both"/>
+      </w:pPr>
+    </w:p>
+    <w:p>
+      <w:pPr>
+        <w:pStyle w:val="Prrafodelista"/>
+        <w:numPr>
+          <w:ilvl w:val="0"/>
+          <w:numId w:val="6"/>
+        </w:numPr>
+        <w:spacing w:after="0" w:line="240" w:lineRule="auto"/>
+        <w:jc w:val="both"/>
+        <w:rPr>
+          <w:bCs/>
+          <w:iCs/>
+        </w:rPr>
+      </w:pPr>
+      <w:r>
+        <w:t xml:space="preserve">La ruta base del proyecto es </w:t>
+      </w:r>
+      <w:proofErr w:type="spellStart"/>
+      <w:r>
+        <w:rPr>
+          <w:b/>
+          <w:bCs/>
+          <w:iCs/>
+        </w:rPr>
+        <w:t>portalemisionweb</w:t>
+      </w:r>
+      <w:proofErr w:type="spellEnd"/>
+      <w:r>
+        <w:rPr>
+          <w:bCs/>
+          <w:iCs/>
+        </w:rPr>
+        <w:t>.</w:t>
+      </w:r>
+    </w:p>
+    <w:p>
+      <w:pPr>
+        <w:spacing w:after="0" w:line="240" w:lineRule="auto"/>
+        <w:jc w:val="both"/>
+        <w:rPr>
+          <w:bCs/>
+          <w:iCs/>
+        </w:rPr>
+      </w:pPr>
+    </w:p>
+    <w:p>
+      <w:pPr>
+        <w:pStyle w:val="Prrafodelista"/>
+        <w:numPr>
+          <w:ilvl w:val="0"/>
+          <w:numId w:val="6"/>
+        </w:numPr>
+        <w:spacing w:after="0" w:line="240" w:lineRule="auto"/>
+        <w:jc w:val="both"/>
+      </w:pPr>
+      <w:r>
+        <w:rPr>
+          <w:bCs/>
+          <w:iCs/>
+        </w:rPr>
+        <w:t xml:space="preserve">El usuario con el que se realizan los procedimientos descritos en este documento tiene permisos de </w:t>
+      </w:r>
+      <w:r>
+        <w:rPr>
+          <w:bCs/>
+          <w:i/>
+          <w:iCs/>
+        </w:rPr>
+        <w:t>Administrador</w:t>
+      </w:r>
+      <w:r>
+        <w:rPr>
+          <w:bCs/>
+          <w:iCs/>
+        </w:rPr>
+        <w:t>.</w:t>
+      </w:r>
+    </w:p>
+    <w:p>
+      <w:pPr>
+        <w:pStyle w:val="Prrafodelista"/>
+      </w:pPr>
+    </w:p>
+    <w:p>
+      <w:pPr>
+        <w:pStyle w:val="Prrafodelista"/>
+        <w:numPr>
+          <w:ilvl w:val="0"/>
+          <w:numId w:val="6"/>
+        </w:numPr>
+        <w:spacing w:after="0" w:line="240" w:lineRule="auto"/>
+        <w:jc w:val="both"/>
+      </w:pPr>
+      <w:r>
+        <w:t xml:space="preserve">Tener el programa </w:t>
+      </w:r>
+      <w:proofErr w:type="spellStart"/>
+      <w:r>
+        <w:rPr>
+          <w:i/>
+        </w:rPr>
+        <w:t>WinRAR</w:t>
+      </w:r>
+      <w:proofErr w:type="spellEnd"/>
+      <w:r>
+        <w:t xml:space="preserve"> instalado.</w:t>
+      </w:r>
+    </w:p>
+    <w:p>
+      <w:pPr>
+        <w:pStyle w:val="Prrafodelista"/>
+      </w:pPr>
+    </w:p>
+    <w:p>
+      <w:pPr>
+        <w:pStyle w:val="Prrafodelista"/>
+        <w:numPr>
+          <w:ilvl w:val="0"/>
+          <w:numId w:val="6"/>
+        </w:numPr>
+        <w:spacing w:after="0" w:line="240" w:lineRule="auto"/>
+        <w:jc w:val="both"/>
+      </w:pPr>
+      <w:r>
+        <w:t xml:space="preserve">El proyecto a desplegar se entrega en un archivo </w:t>
+      </w:r>
+      <w:proofErr w:type="spellStart"/>
+      <w:r>
+        <w:rPr>
+          <w:b/>
+        </w:rPr>
+        <w:t>FrontHIR_dist.rar</w:t>
+      </w:r>
+      <w:proofErr w:type="spellEnd"/>
+      <w:r>
+        <w:t>.</w:t>
+      </w:r>
+    </w:p>
+    <w:p>
+      <w:pPr>
+        <w:spacing w:after="0" w:line="240" w:lineRule="auto"/>
+        <w:jc w:val="both"/>
+      </w:pPr>
+    </w:p>
+    <w:p>
+      <w:pPr>
+        <w:spacing w:after="0" w:line="240" w:lineRule="auto"/>
+        <w:jc w:val="both"/>
+      </w:pPr>
+    </w:p>
+    <w:p>
+      <w:pPr>
+        <w:spacing w:after="0" w:line="240" w:lineRule="auto"/>
+        <w:jc w:val="both"/>
+      </w:pPr>
+    </w:p>
+    <w:p>
+      <w:pPr>
+        <w:spacing w:after="0" w:line="240" w:lineRule="auto"/>
+        <w:jc w:val="both"/>
+      </w:pPr>
+    </w:p>
+    <w:p>
+      <w:pPr>
+        <w:spacing w:after="0" w:line="240" w:lineRule="auto"/>
+        <w:jc w:val="both"/>
+      </w:pPr>
+    </w:p>
+    <w:p>
+      <w:pPr>
+        <w:spacing w:after="0" w:line="240" w:lineRule="auto"/>
+        <w:jc w:val="both"/>
+      </w:pPr>
+    </w:p>
+    <w:p>
+      <w:pPr>
+        <w:spacing w:after="0" w:line="240" w:lineRule="auto"/>
+        <w:jc w:val="both"/>
+      </w:pPr>
+    </w:p>
+    <w:p>
+      <w:pPr>
+        <w:spacing w:after="0" w:line="240" w:lineRule="auto"/>
+        <w:jc w:val="both"/>
+      </w:pPr>
+    </w:p>
+    <w:p>
+      <w:pPr>
+        <w:spacing w:after="0" w:line="240" w:lineRule="auto"/>
+        <w:jc w:val="both"/>
+      </w:pPr>
+    </w:p>
+    <w:p>
+      <w:pPr>
+        <w:spacing w:after="0" w:line="240" w:lineRule="auto"/>
+        <w:jc w:val="both"/>
+      </w:pPr>
+    </w:p>
+    <w:p>
+      <w:pPr>
+        <w:spacing w:after="0" w:line="240" w:lineRule="auto"/>
+        <w:jc w:val="both"/>
+      </w:pPr>
+    </w:p>
+    <w:p>
+      <w:pPr>
+        <w:spacing w:after="0" w:line="240" w:lineRule="auto"/>
+        <w:jc w:val="both"/>
+      </w:pPr>
+    </w:p>
+    <w:p>
+      <w:pPr>
+        <w:spacing w:after="0" w:line="240" w:lineRule="auto"/>
+        <w:jc w:val="both"/>
+      </w:pPr>
+    </w:p>
+    <w:p>
+      <w:pPr>
+        <w:spacing w:after="0" w:line="240" w:lineRule="auto"/>
+        <w:jc w:val="both"/>
+      </w:pPr>
+    </w:p>
+    <w:p>
+      <w:pPr>
+        <w:spacing w:after="0" w:line="240" w:lineRule="auto"/>
+        <w:jc w:val="both"/>
+      </w:pPr>
+    </w:p>
+    <w:p>
+      <w:pPr>
+        <w:spacing w:after="0" w:line="240" w:lineRule="auto"/>
+        <w:jc w:val="both"/>
+      </w:pPr>
+    </w:p>
+    <w:p>
+      <w:pPr>
+        <w:spacing w:after="0" w:line="240" w:lineRule="auto"/>
+        <w:jc w:val="both"/>
+      </w:pPr>
+    </w:p>
+    <w:p>
+      <w:pPr>
+        <w:spacing w:after="0" w:line="240" w:lineRule="auto"/>
+        <w:jc w:val="both"/>
+      </w:pPr>
+    </w:p>
+    <w:p>
+      <w:pPr>
+        <w:spacing w:after="0" w:line="240" w:lineRule="auto"/>
+        <w:jc w:val="both"/>
+      </w:pPr>
+    </w:p>
+    <w:p>
+      <w:pPr>
+        <w:spacing w:after="0" w:line="240" w:lineRule="auto"/>
+        <w:jc w:val="both"/>
+      </w:pPr>
+    </w:p>
+    <w:p>
+      <w:pPr>
+        <w:spacing w:after="0" w:line="240" w:lineRule="auto"/>
+        <w:jc w:val="both"/>
+      </w:pPr>
+    </w:p>
+    <w:p>
+      <w:pPr>
+        <w:spacing w:after="0" w:line="240" w:lineRule="auto"/>
+        <w:jc w:val="both"/>
+      </w:pPr>
+    </w:p>
+    <w:p>
+      <w:pPr>
+        <w:spacing w:after="0" w:line="240" w:lineRule="auto"/>
+        <w:jc w:val="both"/>
+      </w:pPr>
+    </w:p>
+    <w:p>
+      <w:pPr>
+        <w:spacing w:after="0" w:line="240" w:lineRule="auto"/>
+        <w:jc w:val="both"/>
+      </w:pPr>
+    </w:p>
+    <w:p>
+      <w:pPr>
+        <w:spacing w:after="0" w:line="240" w:lineRule="auto"/>
+        <w:jc w:val="both"/>
+        <w:rPr>
+          <w:b/>
+        </w:rPr>
+      </w:pPr>
       <w:bookmarkStart w:id="0" w:name="Procedimiento_Principal"/>
       <w:r>
         <w:rPr>
           <w:b/>
         </w:rPr>
+        <w:lastRenderedPageBreak/>
         <w:t>Procedimiento.</w:t>
       </w:r>
       <w:bookmarkEnd w:id="0"/>
@@ -264,19 +599,7 @@
           <w:rPr>
             <w:rStyle w:val="Hipervnculo"/>
           </w:rPr>
-          <w:t>ab</w:t>
-        </w:r>
-        <w:r>
-          <w:rPr>
-            <w:rStyle w:val="Hipervnculo"/>
-          </w:rPr>
-          <w:t>i</w:t>
-        </w:r>
-        <w:r>
-          <w:rPr>
-            <w:rStyle w:val="Hipervnculo"/>
-          </w:rPr>
-          <w:t>lit</w:t>
+          <w:t>abilit</w:t>
         </w:r>
         <w:r>
           <w:rPr>
@@ -377,19 +700,136 @@
           <w:rPr>
             <w:rStyle w:val="Hipervnculo"/>
           </w:rPr>
-          <w:t>I</w:t>
+          <w:t>Ins</w:t>
         </w:r>
         <w:r>
           <w:rPr>
             <w:rStyle w:val="Hipervnculo"/>
           </w:rPr>
-          <w:t>n</w:t>
+          <w:t>t</w:t>
         </w:r>
         <w:r>
           <w:rPr>
             <w:rStyle w:val="Hipervnculo"/>
           </w:rPr>
-          <w:t>st</w:t>
+          <w:t xml:space="preserve">alar URL </w:t>
+        </w:r>
+        <w:proofErr w:type="spellStart"/>
+        <w:r>
+          <w:rPr>
+            <w:rStyle w:val="Hipervnculo"/>
+          </w:rPr>
+          <w:t>Rewriter</w:t>
+        </w:r>
+        <w:proofErr w:type="spellEnd"/>
+      </w:hyperlink>
+      <w:r>
+        <w:t>.</w:t>
+      </w:r>
+    </w:p>
+    <w:p>
+      <w:pPr>
+        <w:spacing w:after="0" w:line="240" w:lineRule="auto"/>
+        <w:jc w:val="both"/>
+      </w:pPr>
+    </w:p>
+    <w:p>
+      <w:pPr>
+        <w:pStyle w:val="Prrafodelista"/>
+        <w:numPr>
+          <w:ilvl w:val="0"/>
+          <w:numId w:val="1"/>
+        </w:numPr>
+        <w:spacing w:after="0" w:line="240" w:lineRule="auto"/>
+        <w:jc w:val="both"/>
+      </w:pPr>
+      <w:r>
+        <w:t xml:space="preserve">Verificar que se puede utilizar el sitio default del </w:t>
+      </w:r>
+      <w:r>
+        <w:rPr>
+          <w:i/>
+        </w:rPr>
+        <w:t>IIS</w:t>
+      </w:r>
+      <w:r>
+        <w:t>.</w:t>
+      </w:r>
+    </w:p>
+    <w:p>
+      <w:pPr>
+        <w:spacing w:after="0" w:line="240" w:lineRule="auto"/>
+        <w:jc w:val="both"/>
+      </w:pPr>
+    </w:p>
+    <w:p>
+      <w:pPr>
+        <w:pStyle w:val="Prrafodelista"/>
+        <w:numPr>
+          <w:ilvl w:val="1"/>
+          <w:numId w:val="1"/>
+        </w:numPr>
+        <w:spacing w:after="0" w:line="240" w:lineRule="auto"/>
+        <w:jc w:val="both"/>
+      </w:pPr>
+      <w:r>
+        <w:t xml:space="preserve">En caso de que no se pueda utilizar el sitio default, seguir los pasos descritos en </w:t>
+      </w:r>
+      <w:hyperlink w:anchor="Crear_Nuevo_Sitio" w:history="1">
+        <w:r>
+          <w:rPr>
+            <w:rStyle w:val="Hipervnculo"/>
+          </w:rPr>
+          <w:t>Crear nu</w:t>
+        </w:r>
+        <w:r>
+          <w:rPr>
+            <w:rStyle w:val="Hipervnculo"/>
+          </w:rPr>
+          <w:t>e</w:t>
+        </w:r>
+        <w:r>
+          <w:rPr>
+            <w:rStyle w:val="Hipervnculo"/>
+          </w:rPr>
+          <w:t>vo sitio</w:t>
+        </w:r>
+      </w:hyperlink>
+      <w:r>
+        <w:t>.</w:t>
+      </w:r>
+    </w:p>
+    <w:p>
+      <w:pPr>
+        <w:spacing w:after="0" w:line="240" w:lineRule="auto"/>
+        <w:jc w:val="both"/>
+      </w:pPr>
+    </w:p>
+    <w:p>
+      <w:pPr>
+        <w:pStyle w:val="Prrafodelista"/>
+        <w:numPr>
+          <w:ilvl w:val="0"/>
+          <w:numId w:val="1"/>
+        </w:numPr>
+        <w:spacing w:after="0" w:line="240" w:lineRule="auto"/>
+        <w:jc w:val="both"/>
+      </w:pPr>
+      <w:r>
+        <w:t xml:space="preserve">Realizar la </w:t>
+      </w:r>
+      <w:hyperlink w:anchor="Configuracion_Sitio" w:history="1">
+        <w:r>
+          <w:rPr>
+            <w:rStyle w:val="Hipervnculo"/>
+          </w:rPr>
+          <w:t>C</w:t>
+        </w:r>
+        <w:r>
+          <w:rPr>
+            <w:rStyle w:val="Hipervnculo"/>
+          </w:rPr>
+          <w:t>onfigur</w:t>
         </w:r>
         <w:r>
           <w:rPr>
@@ -401,87 +841,50 @@
           <w:rPr>
             <w:rStyle w:val="Hipervnculo"/>
           </w:rPr>
-          <w:t>la</w:t>
+          <w:t>c</w:t>
         </w:r>
         <w:r>
           <w:rPr>
             <w:rStyle w:val="Hipervnculo"/>
           </w:rPr>
-          <w:t>r</w:t>
+          <w:t>ión del sitio</w:t>
+        </w:r>
+      </w:hyperlink>
+      <w:r>
+        <w:t>.</w:t>
+      </w:r>
+    </w:p>
+    <w:p>
+      <w:pPr>
+        <w:spacing w:after="0" w:line="240" w:lineRule="auto"/>
+        <w:jc w:val="both"/>
+      </w:pPr>
+    </w:p>
+    <w:p>
+      <w:pPr>
+        <w:pStyle w:val="Prrafodelista"/>
+        <w:numPr>
+          <w:ilvl w:val="0"/>
+          <w:numId w:val="1"/>
+        </w:numPr>
+        <w:spacing w:after="0" w:line="240" w:lineRule="auto"/>
+        <w:jc w:val="both"/>
+      </w:pPr>
+      <w:r>
+        <w:t xml:space="preserve">Realizar el </w:t>
+      </w:r>
+      <w:hyperlink w:anchor="Despliegue_Proyecto" w:history="1">
+        <w:r>
+          <w:rPr>
+            <w:rStyle w:val="Hipervnculo"/>
+          </w:rPr>
+          <w:t>Despliegu</w:t>
         </w:r>
         <w:r>
           <w:rPr>
             <w:rStyle w:val="Hipervnculo"/>
           </w:rPr>
-          <w:t xml:space="preserve"> URL </w:t>
-        </w:r>
-        <w:proofErr w:type="spellStart"/>
-        <w:r>
-          <w:rPr>
-            <w:rStyle w:val="Hipervnculo"/>
-          </w:rPr>
-          <w:t>Rewriter</w:t>
-        </w:r>
-        <w:proofErr w:type="spellEnd"/>
-      </w:hyperlink>
-      <w:r>
-        <w:t>.</w:t>
-      </w:r>
-    </w:p>
-    <w:p>
-      <w:pPr>
-        <w:spacing w:after="0" w:line="240" w:lineRule="auto"/>
-        <w:jc w:val="both"/>
-      </w:pPr>
-    </w:p>
-    <w:p>
-      <w:pPr>
-        <w:pStyle w:val="Prrafodelista"/>
-        <w:numPr>
-          <w:ilvl w:val="0"/>
-          <w:numId w:val="1"/>
-        </w:numPr>
-        <w:spacing w:after="0" w:line="240" w:lineRule="auto"/>
-        <w:jc w:val="both"/>
-      </w:pPr>
-      <w:r>
-        <w:t xml:space="preserve">Verificar que se puede utilizar el sitio default del </w:t>
-      </w:r>
-      <w:r>
-        <w:rPr>
-          <w:i/>
-        </w:rPr>
-        <w:t>IIS</w:t>
-      </w:r>
-      <w:r>
-        <w:t>.</w:t>
-      </w:r>
-    </w:p>
-    <w:p>
-      <w:pPr>
-        <w:spacing w:after="0" w:line="240" w:lineRule="auto"/>
-        <w:jc w:val="both"/>
-      </w:pPr>
-    </w:p>
-    <w:p>
-      <w:pPr>
-        <w:pStyle w:val="Prrafodelista"/>
-        <w:numPr>
-          <w:ilvl w:val="1"/>
-          <w:numId w:val="1"/>
-        </w:numPr>
-        <w:spacing w:after="0" w:line="240" w:lineRule="auto"/>
-        <w:jc w:val="both"/>
-      </w:pPr>
-      <w:r>
-        <w:t xml:space="preserve">En caso de que no se pueda utilizar el sitio default, seguir los pasos descritos en </w:t>
-      </w:r>
-      <w:hyperlink w:anchor="Crear_Nuevo_Sitio" w:history="1">
-        <w:r>
-          <w:rPr>
-            <w:rStyle w:val="Hipervnculo"/>
-          </w:rPr>
-          <w:t>Crear</w:t>
+          <w:t>e</w:t>
         </w:r>
         <w:r>
           <w:rPr>
@@ -493,31 +896,31 @@
           <w:rPr>
             <w:rStyle w:val="Hipervnculo"/>
           </w:rPr>
-          <w:t>nuev</w:t>
+          <w:t>d</w:t>
         </w:r>
         <w:r>
           <w:rPr>
             <w:rStyle w:val="Hipervnculo"/>
           </w:rPr>
-          <w:t>o</w:t>
+          <w:t>e</w:t>
         </w:r>
         <w:r>
           <w:rPr>
             <w:rStyle w:val="Hipervnculo"/>
           </w:rPr>
-          <w:t xml:space="preserve"> s</w:t>
+          <w:t xml:space="preserve"> pro</w:t>
         </w:r>
         <w:r>
           <w:rPr>
             <w:rStyle w:val="Hipervnculo"/>
           </w:rPr>
-          <w:t>i</w:t>
+          <w:t>y</w:t>
         </w:r>
         <w:r>
           <w:rPr>
             <w:rStyle w:val="Hipervnculo"/>
           </w:rPr>
-          <w:t>tio</w:t>
+          <w:t>ecto</w:t>
         </w:r>
       </w:hyperlink>
       <w:r>
@@ -532,64 +935,69 @@
     </w:p>
     <w:p>
       <w:pPr>
-        <w:pStyle w:val="Prrafodelista"/>
-        <w:numPr>
-          <w:ilvl w:val="0"/>
-          <w:numId w:val="1"/>
-        </w:numPr>
-        <w:spacing w:after="0" w:line="240" w:lineRule="auto"/>
-        <w:jc w:val="both"/>
-      </w:pPr>
-      <w:r>
-        <w:t xml:space="preserve">Realizar la </w:t>
-      </w:r>
-      <w:hyperlink w:anchor="Configuracion_Sitio" w:history="1">
-        <w:r>
-          <w:rPr>
-            <w:rStyle w:val="Hipervnculo"/>
-          </w:rPr>
-          <w:t>config</w:t>
-        </w:r>
-        <w:r>
-          <w:rPr>
-            <w:rStyle w:val="Hipervnculo"/>
-          </w:rPr>
-          <w:t>u</w:t>
-        </w:r>
-        <w:r>
-          <w:rPr>
-            <w:rStyle w:val="Hipervnculo"/>
-          </w:rPr>
-          <w:t>r</w:t>
-        </w:r>
-        <w:r>
-          <w:rPr>
-            <w:rStyle w:val="Hipervnculo"/>
-          </w:rPr>
-          <w:t>a</w:t>
-        </w:r>
-        <w:r>
-          <w:rPr>
-            <w:rStyle w:val="Hipervnculo"/>
-          </w:rPr>
-          <w:t>ción</w:t>
-        </w:r>
-        <w:r>
-          <w:rPr>
-            <w:rStyle w:val="Hipervnculo"/>
-          </w:rPr>
-          <w:t xml:space="preserve"> </w:t>
-        </w:r>
-        <w:r>
-          <w:rPr>
-            <w:rStyle w:val="Hipervnculo"/>
-          </w:rPr>
-          <w:t>del sitio</w:t>
-        </w:r>
-      </w:hyperlink>
-      <w:r>
-        <w:t>.</w:t>
-      </w:r>
+        <w:spacing w:after="0" w:line="240" w:lineRule="auto"/>
+        <w:jc w:val="both"/>
+      </w:pPr>
+    </w:p>
+    <w:p>
+      <w:pPr>
+        <w:spacing w:after="0" w:line="240" w:lineRule="auto"/>
+        <w:jc w:val="both"/>
+      </w:pPr>
+    </w:p>
+    <w:p>
+      <w:pPr>
+        <w:spacing w:after="0" w:line="240" w:lineRule="auto"/>
+        <w:jc w:val="both"/>
+      </w:pPr>
+    </w:p>
+    <w:p>
+      <w:pPr>
+        <w:spacing w:after="0" w:line="240" w:lineRule="auto"/>
+        <w:jc w:val="both"/>
+      </w:pPr>
+    </w:p>
+    <w:p>
+      <w:pPr>
+        <w:spacing w:after="0" w:line="240" w:lineRule="auto"/>
+        <w:jc w:val="both"/>
+      </w:pPr>
+    </w:p>
+    <w:p>
+      <w:pPr>
+        <w:spacing w:after="0" w:line="240" w:lineRule="auto"/>
+        <w:jc w:val="both"/>
+      </w:pPr>
+    </w:p>
+    <w:p>
+      <w:pPr>
+        <w:spacing w:after="0" w:line="240" w:lineRule="auto"/>
+        <w:jc w:val="both"/>
+      </w:pPr>
+    </w:p>
+    <w:p>
+      <w:pPr>
+        <w:spacing w:after="0" w:line="240" w:lineRule="auto"/>
+        <w:jc w:val="both"/>
+      </w:pPr>
+    </w:p>
+    <w:p>
+      <w:pPr>
+        <w:spacing w:after="0" w:line="240" w:lineRule="auto"/>
+        <w:jc w:val="both"/>
+      </w:pPr>
+    </w:p>
+    <w:p>
+      <w:pPr>
+        <w:spacing w:after="0" w:line="240" w:lineRule="auto"/>
+        <w:jc w:val="both"/>
+      </w:pPr>
+    </w:p>
+    <w:p>
+      <w:pPr>
+        <w:spacing w:after="0" w:line="240" w:lineRule="auto"/>
+        <w:jc w:val="both"/>
+      </w:pPr>
     </w:p>
     <w:p>
       <w:pPr>
@@ -2499,31 +2907,19 @@
           <w:rPr>
             <w:rStyle w:val="Hipervnculo"/>
           </w:rPr>
-          <w:t>Regresa</w:t>
+          <w:t xml:space="preserve">Regresar a </w:t>
         </w:r>
         <w:r>
           <w:rPr>
             <w:rStyle w:val="Hipervnculo"/>
           </w:rPr>
-          <w:t>r</w:t>
+          <w:t>p</w:t>
         </w:r>
         <w:r>
           <w:rPr>
             <w:rStyle w:val="Hipervnculo"/>
           </w:rPr>
-          <w:t xml:space="preserve"> a pro</w:t>
-        </w:r>
-        <w:r>
-          <w:rPr>
-            <w:rStyle w:val="Hipervnculo"/>
-          </w:rPr>
-          <w:t>c</w:t>
-        </w:r>
-        <w:r>
-          <w:rPr>
-            <w:rStyle w:val="Hipervnculo"/>
-          </w:rPr>
-          <w:t>edimiento.</w:t>
+          <w:t>rocedimiento.</w:t>
         </w:r>
       </w:hyperlink>
     </w:p>
@@ -3721,31 +4117,19 @@
           <w:rPr>
             <w:rStyle w:val="Hipervnculo"/>
           </w:rPr>
-          <w:t>Regresar</w:t>
+          <w:t>Regresar a procedi</w:t>
         </w:r>
         <w:r>
           <w:rPr>
             <w:rStyle w:val="Hipervnculo"/>
           </w:rPr>
-          <w:t xml:space="preserve"> </w:t>
+          <w:t>m</w:t>
         </w:r>
         <w:r>
           <w:rPr>
             <w:rStyle w:val="Hipervnculo"/>
           </w:rPr>
-          <w:t>a procedim</w:t>
-        </w:r>
-        <w:r>
-          <w:rPr>
-            <w:rStyle w:val="Hipervnculo"/>
-          </w:rPr>
-          <w:t>i</w:t>
-        </w:r>
-        <w:r>
-          <w:rPr>
-            <w:rStyle w:val="Hipervnculo"/>
-          </w:rPr>
-          <w:t>ento.</w:t>
+          <w:t>iento.</w:t>
         </w:r>
       </w:hyperlink>
     </w:p>
@@ -3901,13 +4285,7 @@
           <w:b/>
         </w:rPr>
         <w:lastRenderedPageBreak/>
-        <w:t>Crear nuevo sitio</w:t>
-      </w:r>
-      <w:r>
-        <w:rPr>
-          <w:b/>
-        </w:rPr>
-        <w:t>.</w:t>
+        <w:t>Crear nuevo sitio.</w:t>
       </w:r>
       <w:bookmarkEnd w:id="3"/>
     </w:p>
@@ -4320,13 +4698,7 @@
         <w:t>Sitios</w:t>
       </w:r>
       <w:r>
-        <w:t xml:space="preserve">, </w:t>
-      </w:r>
-      <w:r>
-        <w:t>hacer clic derecho</w:t>
-      </w:r>
-      <w:r>
-        <w:t xml:space="preserve"> y seleccionar </w:t>
+        <w:t xml:space="preserve">, hacer clic derecho y seleccionar </w:t>
       </w:r>
       <w:r>
         <w:rPr>
@@ -4770,31 +5142,19 @@
           <w:rPr>
             <w:rStyle w:val="Hipervnculo"/>
           </w:rPr>
-          <w:t xml:space="preserve">Regresar a </w:t>
+          <w:t>Regresar a pr</w:t>
         </w:r>
         <w:r>
           <w:rPr>
             <w:rStyle w:val="Hipervnculo"/>
           </w:rPr>
-          <w:t>p</w:t>
+          <w:t>o</w:t>
         </w:r>
         <w:r>
           <w:rPr>
             <w:rStyle w:val="Hipervnculo"/>
           </w:rPr>
-          <w:t>roced</w:t>
-        </w:r>
-        <w:r>
-          <w:rPr>
-            <w:rStyle w:val="Hipervnculo"/>
-          </w:rPr>
-          <w:t>i</w:t>
-        </w:r>
-        <w:r>
-          <w:rPr>
-            <w:rStyle w:val="Hipervnculo"/>
-          </w:rPr>
-          <w:t>miento.</w:t>
+          <w:t>cedimiento.</w:t>
         </w:r>
       </w:hyperlink>
     </w:p>
@@ -5079,8 +5439,8 @@
         </w:rPr>
         <w:drawing>
           <wp:inline distT="0" distB="0" distL="0" distR="0">
-            <wp:extent cx="2344247" cy="1980000"/>
-            <wp:effectExtent l="0" t="0" r="0" b="1270"/>
+            <wp:extent cx="2131134" cy="1800000"/>
+            <wp:effectExtent l="0" t="0" r="2540" b="0"/>
             <wp:docPr id="21" name="Imagen 21"/>
             <wp:cNvGraphicFramePr>
               <a:graphicFrameLocks xmlns:a="http://schemas.openxmlformats.org/drawingml/2006/main" noChangeAspect="1"/>
@@ -5110,7 +5470,7 @@
                   <pic:spPr bwMode="auto">
                     <a:xfrm>
                       <a:off x="0" y="0"/>
-                      <a:ext cx="2344247" cy="1980000"/>
+                      <a:ext cx="2131134" cy="1800000"/>
                     </a:xfrm>
                     <a:prstGeom prst="rect">
                       <a:avLst/>
@@ -5176,8 +5536,8 @@
         </w:rPr>
         <w:drawing>
           <wp:inline distT="0" distB="0" distL="0" distR="0">
-            <wp:extent cx="2346519" cy="1980000"/>
-            <wp:effectExtent l="0" t="0" r="0" b="1270"/>
+            <wp:extent cx="2133199" cy="1800000"/>
+            <wp:effectExtent l="0" t="0" r="635" b="0"/>
             <wp:docPr id="22" name="Imagen 22"/>
             <wp:cNvGraphicFramePr>
               <a:graphicFrameLocks xmlns:a="http://schemas.openxmlformats.org/drawingml/2006/main" noChangeAspect="1"/>
@@ -5207,7 +5567,7 @@
                   <pic:spPr bwMode="auto">
                     <a:xfrm>
                       <a:off x="0" y="0"/>
-                      <a:ext cx="2346519" cy="1980000"/>
+                      <a:ext cx="2133199" cy="1800000"/>
                     </a:xfrm>
                     <a:prstGeom prst="rect">
                       <a:avLst/>
@@ -5364,8 +5724,9 @@
           <w:szCs w:val="16"/>
           <w:lang w:val="en-US"/>
         </w:rPr>
-        <w:t xml:space="preserve">    </w:t>
-      </w:r>
+        <w:t xml:space="preserve">    &lt;</w:t>
+      </w:r>
+      <w:proofErr w:type="spellStart"/>
       <w:r>
         <w:rPr>
           <w:rFonts w:ascii="Consolas" w:hAnsi="Consolas" w:cs="Consolas"/>
@@ -5373,9 +5734,9 @@
           <w:szCs w:val="16"/>
           <w:lang w:val="en-US"/>
         </w:rPr>
-        <w:t>&lt;</w:t>
-      </w:r>
-      <w:proofErr w:type="spellStart"/>
+        <w:t>system.webServer</w:t>
+      </w:r>
+      <w:proofErr w:type="spellEnd"/>
       <w:r>
         <w:rPr>
           <w:rFonts w:ascii="Consolas" w:hAnsi="Consolas" w:cs="Consolas"/>
@@ -5383,30 +5744,30 @@
           <w:szCs w:val="16"/>
           <w:lang w:val="en-US"/>
         </w:rPr>
-        <w:t>system.webServer</w:t>
-      </w:r>
-      <w:proofErr w:type="spellEnd"/>
-      <w:r>
+        <w:t>&gt;</w:t>
+      </w:r>
+    </w:p>
+    <w:p>
+      <w:pPr>
+        <w:spacing w:after="0" w:line="240" w:lineRule="auto"/>
+        <w:jc w:val="both"/>
         <w:rPr>
           <w:rFonts w:ascii="Consolas" w:hAnsi="Consolas" w:cs="Consolas"/>
           <w:sz w:val="16"/>
           <w:szCs w:val="16"/>
           <w:lang w:val="en-US"/>
         </w:rPr>
-        <w:t>&gt;</w:t>
-      </w:r>
-    </w:p>
-    <w:p>
-      <w:pPr>
-        <w:spacing w:after="0" w:line="240" w:lineRule="auto"/>
-        <w:jc w:val="both"/>
+      </w:pPr>
+      <w:r>
         <w:rPr>
           <w:rFonts w:ascii="Consolas" w:hAnsi="Consolas" w:cs="Consolas"/>
           <w:sz w:val="16"/>
           <w:szCs w:val="16"/>
           <w:lang w:val="en-US"/>
         </w:rPr>
-      </w:pPr>
+        <w:t xml:space="preserve">        &lt;</w:t>
+      </w:r>
+      <w:proofErr w:type="gramStart"/>
       <w:r>
         <w:rPr>
           <w:rFonts w:ascii="Consolas" w:hAnsi="Consolas" w:cs="Consolas"/>
@@ -5414,8 +5775,9 @@
           <w:szCs w:val="16"/>
           <w:lang w:val="en-US"/>
         </w:rPr>
-        <w:t xml:space="preserve">        </w:t>
-      </w:r>
+        <w:t>rewrite</w:t>
+      </w:r>
+      <w:proofErr w:type="gramEnd"/>
       <w:r>
         <w:rPr>
           <w:rFonts w:ascii="Consolas" w:hAnsi="Consolas" w:cs="Consolas"/>
@@ -5423,19 +5785,20 @@
           <w:szCs w:val="16"/>
           <w:lang w:val="en-US"/>
         </w:rPr>
-        <w:t>&lt;</w:t>
-      </w:r>
-      <w:proofErr w:type="gramStart"/>
-      <w:r>
+        <w:t>&gt;</w:t>
+      </w:r>
+    </w:p>
+    <w:p>
+      <w:pPr>
+        <w:spacing w:after="0" w:line="240" w:lineRule="auto"/>
+        <w:jc w:val="both"/>
         <w:rPr>
           <w:rFonts w:ascii="Consolas" w:hAnsi="Consolas" w:cs="Consolas"/>
           <w:sz w:val="16"/>
           <w:szCs w:val="16"/>
           <w:lang w:val="en-US"/>
         </w:rPr>
-        <w:t>rewrite</w:t>
-      </w:r>
-      <w:proofErr w:type="gramEnd"/>
+      </w:pPr>
       <w:r>
         <w:rPr>
           <w:rFonts w:ascii="Consolas" w:hAnsi="Consolas" w:cs="Consolas"/>
@@ -5443,20 +5806,19 @@
           <w:szCs w:val="16"/>
           <w:lang w:val="en-US"/>
         </w:rPr>
-        <w:t>&gt;</w:t>
-      </w:r>
-    </w:p>
-    <w:p>
-      <w:pPr>
-        <w:spacing w:after="0" w:line="240" w:lineRule="auto"/>
-        <w:jc w:val="both"/>
+        <w:t xml:space="preserve">            &lt;</w:t>
+      </w:r>
+      <w:proofErr w:type="gramStart"/>
+      <w:r>
         <w:rPr>
           <w:rFonts w:ascii="Consolas" w:hAnsi="Consolas" w:cs="Consolas"/>
           <w:sz w:val="16"/>
           <w:szCs w:val="16"/>
           <w:lang w:val="en-US"/>
         </w:rPr>
-      </w:pPr>
+        <w:t>rules</w:t>
+      </w:r>
+      <w:proofErr w:type="gramEnd"/>
       <w:r>
         <w:rPr>
           <w:rFonts w:ascii="Consolas" w:hAnsi="Consolas" w:cs="Consolas"/>
@@ -5464,18 +5826,20 @@
           <w:szCs w:val="16"/>
           <w:lang w:val="en-US"/>
         </w:rPr>
-        <w:t xml:space="preserve">            </w:t>
-      </w:r>
-      <w:r>
+        <w:t>&gt;</w:t>
+      </w:r>
+    </w:p>
+    <w:p>
+      <w:pPr>
+        <w:spacing w:after="0" w:line="240" w:lineRule="auto"/>
+        <w:jc w:val="both"/>
         <w:rPr>
           <w:rFonts w:ascii="Consolas" w:hAnsi="Consolas" w:cs="Consolas"/>
           <w:sz w:val="16"/>
           <w:szCs w:val="16"/>
           <w:lang w:val="en-US"/>
         </w:rPr>
-        <w:t>&lt;</w:t>
-      </w:r>
-      <w:proofErr w:type="gramStart"/>
+      </w:pPr>
       <w:r>
         <w:rPr>
           <w:rFonts w:ascii="Consolas" w:hAnsi="Consolas" w:cs="Consolas"/>
@@ -5483,47 +5847,7 @@
           <w:szCs w:val="16"/>
           <w:lang w:val="en-US"/>
         </w:rPr>
-        <w:t>rules</w:t>
-      </w:r>
-      <w:proofErr w:type="gramEnd"/>
-      <w:r>
-        <w:rPr>
-          <w:rFonts w:ascii="Consolas" w:hAnsi="Consolas" w:cs="Consolas"/>
-          <w:sz w:val="16"/>
-          <w:szCs w:val="16"/>
-          <w:lang w:val="en-US"/>
-        </w:rPr>
-        <w:t>&gt;</w:t>
-      </w:r>
-    </w:p>
-    <w:p>
-      <w:pPr>
-        <w:spacing w:after="0" w:line="240" w:lineRule="auto"/>
-        <w:jc w:val="both"/>
-        <w:rPr>
-          <w:rFonts w:ascii="Consolas" w:hAnsi="Consolas" w:cs="Consolas"/>
-          <w:sz w:val="16"/>
-          <w:szCs w:val="16"/>
-          <w:lang w:val="en-US"/>
-        </w:rPr>
-      </w:pPr>
-      <w:r>
-        <w:rPr>
-          <w:rFonts w:ascii="Consolas" w:hAnsi="Consolas" w:cs="Consolas"/>
-          <w:sz w:val="16"/>
-          <w:szCs w:val="16"/>
-          <w:lang w:val="en-US"/>
-        </w:rPr>
-        <w:t xml:space="preserve">                </w:t>
-      </w:r>
-      <w:r>
-        <w:rPr>
-          <w:rFonts w:ascii="Consolas" w:hAnsi="Consolas" w:cs="Consolas"/>
-          <w:sz w:val="16"/>
-          <w:szCs w:val="16"/>
-          <w:lang w:val="en-US"/>
-        </w:rPr>
-        <w:t xml:space="preserve">&lt;rule name="Angular Routes" </w:t>
+        <w:t xml:space="preserve">                &lt;rule name="Angular Routes" </w:t>
       </w:r>
       <w:proofErr w:type="spellStart"/>
       <w:r>
@@ -6082,8 +6406,1202 @@
         </w:rPr>
         <w:t>&lt;/configuration&gt;</w:t>
       </w:r>
-      <w:bookmarkStart w:id="5" w:name="_GoBack"/>
+    </w:p>
+    <w:p>
+      <w:pPr>
+        <w:spacing w:after="0" w:line="240" w:lineRule="auto"/>
+        <w:jc w:val="both"/>
+        <w:rPr>
+          <w:rFonts w:cs="Consolas"/>
+          <w:lang w:val="en-US"/>
+        </w:rPr>
+      </w:pPr>
+    </w:p>
+    <w:p>
+      <w:pPr>
+        <w:spacing w:after="0" w:line="240" w:lineRule="auto"/>
+        <w:jc w:val="both"/>
+        <w:rPr>
+          <w:rStyle w:val="Hipervnculo"/>
+          <w:rFonts w:cs="Consolas"/>
+          <w:lang w:val="en-US"/>
+        </w:rPr>
+      </w:pPr>
+      <w:hyperlink w:anchor="Procedimiento_Principal" w:history="1">
+        <w:proofErr w:type="spellStart"/>
+        <w:proofErr w:type="gramStart"/>
+        <w:r>
+          <w:rPr>
+            <w:rStyle w:val="Hipervnculo"/>
+            <w:rFonts w:cs="Consolas"/>
+            <w:lang w:val="en-US"/>
+          </w:rPr>
+          <w:t>Regresar</w:t>
+        </w:r>
+        <w:proofErr w:type="spellEnd"/>
+        <w:r>
+          <w:rPr>
+            <w:rStyle w:val="Hipervnculo"/>
+            <w:rFonts w:cs="Consolas"/>
+            <w:lang w:val="en-US"/>
+          </w:rPr>
+          <w:t xml:space="preserve"> a </w:t>
+        </w:r>
+        <w:proofErr w:type="spellStart"/>
+        <w:r>
+          <w:rPr>
+            <w:rStyle w:val="Hipervnculo"/>
+            <w:rFonts w:cs="Consolas"/>
+            <w:lang w:val="en-US"/>
+          </w:rPr>
+          <w:t>pr</w:t>
+        </w:r>
+        <w:r>
+          <w:rPr>
+            <w:rStyle w:val="Hipervnculo"/>
+            <w:rFonts w:cs="Consolas"/>
+            <w:lang w:val="en-US"/>
+          </w:rPr>
+          <w:t>o</w:t>
+        </w:r>
+        <w:r>
+          <w:rPr>
+            <w:rStyle w:val="Hipervnculo"/>
+            <w:rFonts w:cs="Consolas"/>
+            <w:lang w:val="en-US"/>
+          </w:rPr>
+          <w:t>cedimiento</w:t>
+        </w:r>
+        <w:proofErr w:type="spellEnd"/>
+        <w:r>
+          <w:rPr>
+            <w:rStyle w:val="Hipervnculo"/>
+            <w:rFonts w:cs="Consolas"/>
+            <w:lang w:val="en-US"/>
+          </w:rPr>
+          <w:t>.</w:t>
+        </w:r>
+        <w:proofErr w:type="gramEnd"/>
+      </w:hyperlink>
+    </w:p>
+    <w:p>
+      <w:pPr>
+        <w:spacing w:after="0" w:line="240" w:lineRule="auto"/>
+        <w:jc w:val="both"/>
+        <w:rPr>
+          <w:b/>
+        </w:rPr>
+      </w:pPr>
+      <w:bookmarkStart w:id="5" w:name="Despliegue_Proyecto"/>
+      <w:bookmarkStart w:id="6" w:name="_GoBack"/>
+      <w:bookmarkEnd w:id="6"/>
+      <w:r>
+        <w:rPr>
+          <w:b/>
+        </w:rPr>
+        <w:lastRenderedPageBreak/>
+        <w:t>Despliegue de proyecto.</w:t>
+      </w:r>
       <w:bookmarkEnd w:id="5"/>
+    </w:p>
+    <w:p>
+      <w:pPr>
+        <w:spacing w:after="0" w:line="240" w:lineRule="auto"/>
+        <w:jc w:val="both"/>
+      </w:pPr>
+    </w:p>
+    <w:p>
+      <w:pPr>
+        <w:pStyle w:val="Prrafodelista"/>
+        <w:numPr>
+          <w:ilvl w:val="0"/>
+          <w:numId w:val="9"/>
+        </w:numPr>
+        <w:spacing w:after="0" w:line="240" w:lineRule="auto"/>
+        <w:jc w:val="both"/>
+      </w:pPr>
+      <w:r>
+        <w:t>Verificar que la carpeta del proyecto (</w:t>
+      </w:r>
+      <w:r>
+        <w:rPr>
+          <w:i/>
+        </w:rPr>
+        <w:t>C:\inetpub\wwwroot\portalemisionweb\</w:t>
+      </w:r>
+      <w:r>
+        <w:t xml:space="preserve"> para</w:t>
+      </w:r>
+      <w:r>
+        <w:t xml:space="preserve"> sitio default o</w:t>
+      </w:r>
+      <w:r>
+        <w:rPr>
+          <w:i/>
+        </w:rPr>
+        <w:t xml:space="preserve"> </w:t>
+      </w:r>
+      <w:r>
+        <w:rPr>
+          <w:i/>
+        </w:rPr>
+        <w:t>C:\inetpub\portalhir\portalemisionweb</w:t>
+      </w:r>
+      <w:r>
+        <w:rPr>
+          <w:i/>
+        </w:rPr>
+        <w:t>\</w:t>
+      </w:r>
+      <w:r>
+        <w:t xml:space="preserve"> para nuevo sitio</w:t>
+      </w:r>
+      <w:r>
+        <w:t>), no tenga archivos ni carpetas.</w:t>
+      </w:r>
+    </w:p>
+    <w:p>
+      <w:pPr>
+        <w:spacing w:after="0" w:line="240" w:lineRule="auto"/>
+        <w:jc w:val="both"/>
+      </w:pPr>
+    </w:p>
+    <w:p>
+      <w:pPr>
+        <w:pStyle w:val="Prrafodelista"/>
+        <w:numPr>
+          <w:ilvl w:val="1"/>
+          <w:numId w:val="9"/>
+        </w:numPr>
+        <w:spacing w:after="0" w:line="240" w:lineRule="auto"/>
+        <w:jc w:val="both"/>
+      </w:pPr>
+      <w:r>
+        <w:t>En caso de que haya archivos o carpetas, eliminarlos.</w:t>
+      </w:r>
+    </w:p>
+    <w:p>
+      <w:pPr>
+        <w:spacing w:after="0" w:line="240" w:lineRule="auto"/>
+        <w:jc w:val="both"/>
+      </w:pPr>
+    </w:p>
+    <w:p>
+      <w:pPr>
+        <w:spacing w:after="0" w:line="240" w:lineRule="auto"/>
+        <w:jc w:val="center"/>
+      </w:pPr>
+      <w:r>
+        <w:rPr>
+          <w:noProof/>
+          <w:lang w:eastAsia="es-MX"/>
+        </w:rPr>
+        <w:drawing>
+          <wp:inline distT="0" distB="0" distL="0" distR="0" wp14:anchorId="09F349C5" wp14:editId="5561BB0B">
+            <wp:extent cx="4141759" cy="2880000"/>
+            <wp:effectExtent l="0" t="0" r="0" b="0"/>
+            <wp:docPr id="51" name="Imagen 51"/>
+            <wp:cNvGraphicFramePr>
+              <a:graphicFrameLocks xmlns:a="http://schemas.openxmlformats.org/drawingml/2006/main" noChangeAspect="1"/>
+            </wp:cNvGraphicFramePr>
+            <a:graphic xmlns:a="http://schemas.openxmlformats.org/drawingml/2006/main">
+              <a:graphicData uri="http://schemas.openxmlformats.org/drawingml/2006/picture">
+                <pic:pic xmlns:pic="http://schemas.openxmlformats.org/drawingml/2006/picture">
+                  <pic:nvPicPr>
+                    <pic:cNvPr id="0" name="Picture 10"/>
+                    <pic:cNvPicPr>
+                      <a:picLocks noChangeAspect="1" noChangeArrowheads="1"/>
+                    </pic:cNvPicPr>
+                  </pic:nvPicPr>
+                  <pic:blipFill>
+                    <a:blip r:embed="rId35">
+                      <a:extLst>
+                        <a:ext uri="{28A0092B-C50C-407E-A947-70E740481C1C}">
+                          <a14:useLocalDpi xmlns:a14="http://schemas.microsoft.com/office/drawing/2010/main" val="0"/>
+                        </a:ext>
+                      </a:extLst>
+                    </a:blip>
+                    <a:srcRect/>
+                    <a:stretch>
+                      <a:fillRect/>
+                    </a:stretch>
+                  </pic:blipFill>
+                  <pic:spPr bwMode="auto">
+                    <a:xfrm>
+                      <a:off x="0" y="0"/>
+                      <a:ext cx="4141759" cy="2880000"/>
+                    </a:xfrm>
+                    <a:prstGeom prst="rect">
+                      <a:avLst/>
+                    </a:prstGeom>
+                    <a:noFill/>
+                    <a:ln>
+                      <a:noFill/>
+                    </a:ln>
+                  </pic:spPr>
+                </pic:pic>
+              </a:graphicData>
+            </a:graphic>
+          </wp:inline>
+        </w:drawing>
+      </w:r>
+    </w:p>
+    <w:p>
+      <w:pPr>
+        <w:spacing w:after="0" w:line="240" w:lineRule="auto"/>
+        <w:jc w:val="both"/>
+      </w:pPr>
+    </w:p>
+    <w:p>
+      <w:pPr>
+        <w:pStyle w:val="Prrafodelista"/>
+        <w:numPr>
+          <w:ilvl w:val="0"/>
+          <w:numId w:val="9"/>
+        </w:numPr>
+        <w:spacing w:after="0" w:line="240" w:lineRule="auto"/>
+        <w:jc w:val="both"/>
+      </w:pPr>
+      <w:r>
+        <w:t xml:space="preserve">En el panel del lado izquierdo del </w:t>
+      </w:r>
+      <w:r>
+        <w:rPr>
+          <w:i/>
+        </w:rPr>
+        <w:t>Administrador del IIS</w:t>
+      </w:r>
+      <w:r>
+        <w:t xml:space="preserve"> seleccionar el sitio (</w:t>
+      </w:r>
+      <w:r>
+        <w:rPr>
+          <w:i/>
+        </w:rPr>
+        <w:t xml:space="preserve">Portal </w:t>
+      </w:r>
+      <w:proofErr w:type="spellStart"/>
+      <w:r>
+        <w:rPr>
+          <w:i/>
+        </w:rPr>
+        <w:t>Emision</w:t>
+      </w:r>
+      <w:proofErr w:type="spellEnd"/>
+      <w:r>
+        <w:rPr>
+          <w:i/>
+        </w:rPr>
+        <w:t xml:space="preserve"> Web HIR</w:t>
+      </w:r>
+      <w:r>
+        <w:t xml:space="preserve">), y en el panel del lado derecho dar clic en </w:t>
+      </w:r>
+      <w:r>
+        <w:rPr>
+          <w:i/>
+        </w:rPr>
+        <w:t>Detener</w:t>
+      </w:r>
+      <w:r>
+        <w:t>.</w:t>
+      </w:r>
+    </w:p>
+    <w:p>
+      <w:pPr>
+        <w:spacing w:after="0" w:line="240" w:lineRule="auto"/>
+        <w:jc w:val="both"/>
+      </w:pPr>
+    </w:p>
+    <w:p>
+      <w:pPr>
+        <w:spacing w:after="0" w:line="240" w:lineRule="auto"/>
+        <w:jc w:val="center"/>
+      </w:pPr>
+      <w:r>
+        <w:rPr>
+          <w:noProof/>
+          <w:lang w:eastAsia="es-MX"/>
+        </w:rPr>
+        <mc:AlternateContent>
+          <mc:Choice Requires="wps">
+            <w:drawing>
+              <wp:anchor distT="0" distB="0" distL="114300" distR="114300" simplePos="0" relativeHeight="251679744" behindDoc="0" locked="0" layoutInCell="1" allowOverlap="1" wp14:anchorId="215182D8" wp14:editId="4F1556E2">
+                <wp:simplePos x="0" y="0"/>
+                <wp:positionH relativeFrom="column">
+                  <wp:posOffset>4984235</wp:posOffset>
+                </wp:positionH>
+                <wp:positionV relativeFrom="paragraph">
+                  <wp:posOffset>1471822</wp:posOffset>
+                </wp:positionV>
+                <wp:extent cx="508958" cy="112144"/>
+                <wp:effectExtent l="0" t="0" r="24765" b="21590"/>
+                <wp:wrapNone/>
+                <wp:docPr id="58" name="58 Rectángulo"/>
+                <wp:cNvGraphicFramePr/>
+                <a:graphic xmlns:a="http://schemas.openxmlformats.org/drawingml/2006/main">
+                  <a:graphicData uri="http://schemas.microsoft.com/office/word/2010/wordprocessingShape">
+                    <wps:wsp>
+                      <wps:cNvSpPr/>
+                      <wps:spPr>
+                        <a:xfrm>
+                          <a:off x="0" y="0"/>
+                          <a:ext cx="508958" cy="112144"/>
+                        </a:xfrm>
+                        <a:prstGeom prst="rect">
+                          <a:avLst/>
+                        </a:prstGeom>
+                        <a:noFill/>
+                      </wps:spPr>
+                      <wps:style>
+                        <a:lnRef idx="2">
+                          <a:schemeClr val="accent1">
+                            <a:shade val="50000"/>
+                          </a:schemeClr>
+                        </a:lnRef>
+                        <a:fillRef idx="1">
+                          <a:schemeClr val="accent1"/>
+                        </a:fillRef>
+                        <a:effectRef idx="0">
+                          <a:schemeClr val="accent1"/>
+                        </a:effectRef>
+                        <a:fontRef idx="minor">
+                          <a:schemeClr val="lt1"/>
+                        </a:fontRef>
+                      </wps:style>
+                      <wps:bodyPr rot="0" spcFirstLastPara="0" vertOverflow="overflow" horzOverflow="overflow" vert="horz" wrap="square" lIns="91440" tIns="45720" rIns="91440" bIns="45720" numCol="1" spcCol="0" rtlCol="0" fromWordArt="0" anchor="ctr" anchorCtr="0" forceAA="0" compatLnSpc="1">
+                        <a:prstTxWarp prst="textNoShape">
+                          <a:avLst/>
+                        </a:prstTxWarp>
+                        <a:noAutofit/>
+                      </wps:bodyPr>
+                    </wps:wsp>
+                  </a:graphicData>
+                </a:graphic>
+              </wp:anchor>
+            </w:drawing>
+          </mc:Choice>
+          <mc:Fallback>
+            <w:pict>
+              <v:rect id="58 Rectángulo" o:spid="_x0000_s1026" style="position:absolute;margin-left:392.45pt;margin-top:115.9pt;width:40.1pt;height:8.85pt;z-index:251679744;visibility:visible;mso-wrap-style:square;mso-wrap-distance-left:9pt;mso-wrap-distance-top:0;mso-wrap-distance-right:9pt;mso-wrap-distance-bottom:0;mso-position-horizontal:absolute;mso-position-horizontal-relative:text;mso-position-vertical:absolute;mso-position-vertical-relative:text;v-text-anchor:middle" o:gfxdata="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" filled="f" strokecolor="#243f60 [1604]" strokeweight="2pt"/>
+            </w:pict>
+          </mc:Fallback>
+        </mc:AlternateContent>
+      </w:r>
+      <w:r>
+        <w:rPr>
+          <w:noProof/>
+          <w:lang w:eastAsia="es-MX"/>
+        </w:rPr>
+        <w:drawing>
+          <wp:inline distT="0" distB="0" distL="0" distR="0" wp14:anchorId="00B301B5" wp14:editId="6E553BEA">
+            <wp:extent cx="5934321" cy="2880000"/>
+            <wp:effectExtent l="0" t="0" r="0" b="0"/>
+            <wp:docPr id="50" name="Imagen 50"/>
+            <wp:cNvGraphicFramePr>
+              <a:graphicFrameLocks xmlns:a="http://schemas.openxmlformats.org/drawingml/2006/main" noChangeAspect="1"/>
+            </wp:cNvGraphicFramePr>
+            <a:graphic xmlns:a="http://schemas.openxmlformats.org/drawingml/2006/main">
+              <a:graphicData uri="http://schemas.openxmlformats.org/drawingml/2006/picture">
+                <pic:pic xmlns:pic="http://schemas.openxmlformats.org/drawingml/2006/picture">
+                  <pic:nvPicPr>
+                    <pic:cNvPr id="0" name="Picture 9"/>
+                    <pic:cNvPicPr>
+                      <a:picLocks noChangeAspect="1" noChangeArrowheads="1"/>
+                    </pic:cNvPicPr>
+                  </pic:nvPicPr>
+                  <pic:blipFill>
+                    <a:blip r:embed="rId36">
+                      <a:extLst>
+                        <a:ext uri="{28A0092B-C50C-407E-A947-70E740481C1C}">
+                          <a14:useLocalDpi xmlns:a14="http://schemas.microsoft.com/office/drawing/2010/main" val="0"/>
+                        </a:ext>
+                      </a:extLst>
+                    </a:blip>
+                    <a:srcRect/>
+                    <a:stretch>
+                      <a:fillRect/>
+                    </a:stretch>
+                  </pic:blipFill>
+                  <pic:spPr bwMode="auto">
+                    <a:xfrm>
+                      <a:off x="0" y="0"/>
+                      <a:ext cx="5934321" cy="2880000"/>
+                    </a:xfrm>
+                    <a:prstGeom prst="rect">
+                      <a:avLst/>
+                    </a:prstGeom>
+                    <a:noFill/>
+                    <a:ln>
+                      <a:noFill/>
+                    </a:ln>
+                  </pic:spPr>
+                </pic:pic>
+              </a:graphicData>
+            </a:graphic>
+          </wp:inline>
+        </w:drawing>
+      </w:r>
+    </w:p>
+    <w:p>
+      <w:pPr>
+        <w:spacing w:after="0" w:line="240" w:lineRule="auto"/>
+        <w:jc w:val="both"/>
+      </w:pPr>
+    </w:p>
+    <w:p>
+      <w:pPr>
+        <w:spacing w:after="0" w:line="240" w:lineRule="auto"/>
+        <w:jc w:val="both"/>
+      </w:pPr>
+    </w:p>
+    <w:p>
+      <w:pPr>
+        <w:pStyle w:val="Prrafodelista"/>
+        <w:numPr>
+          <w:ilvl w:val="0"/>
+          <w:numId w:val="9"/>
+        </w:numPr>
+        <w:spacing w:after="0" w:line="240" w:lineRule="auto"/>
+        <w:jc w:val="both"/>
+      </w:pPr>
+      <w:r>
+        <w:lastRenderedPageBreak/>
+        <w:t xml:space="preserve">Ejecutar </w:t>
+      </w:r>
+      <w:proofErr w:type="spellStart"/>
+      <w:r>
+        <w:rPr>
+          <w:i/>
+        </w:rPr>
+        <w:t>WinRAR</w:t>
+      </w:r>
+      <w:proofErr w:type="spellEnd"/>
+      <w:r>
+        <w:t xml:space="preserve"> como usuario administrador, colocarse en la carpeta donde está el archivo </w:t>
+      </w:r>
+      <w:proofErr w:type="spellStart"/>
+      <w:r>
+        <w:rPr>
+          <w:b/>
+        </w:rPr>
+        <w:t>FrontHIR_dist.rar</w:t>
+      </w:r>
+      <w:proofErr w:type="spellEnd"/>
+      <w:r>
+        <w:t xml:space="preserve"> y</w:t>
+      </w:r>
+      <w:r>
+        <w:t xml:space="preserve"> seleccionar la opción </w:t>
+      </w:r>
+      <w:r>
+        <w:rPr>
+          <w:i/>
+        </w:rPr>
+        <w:t>Extraer en</w:t>
+      </w:r>
+      <w:r>
+        <w:t>.</w:t>
+      </w:r>
+    </w:p>
+    <w:p>
+      <w:pPr>
+        <w:spacing w:after="0" w:line="240" w:lineRule="auto"/>
+        <w:jc w:val="both"/>
+      </w:pPr>
+    </w:p>
+    <w:p>
+      <w:pPr>
+        <w:spacing w:after="0" w:line="240" w:lineRule="auto"/>
+        <w:jc w:val="center"/>
+      </w:pPr>
+      <w:r>
+        <w:rPr>
+          <w:noProof/>
+          <w:lang w:eastAsia="es-MX"/>
+        </w:rPr>
+        <mc:AlternateContent>
+          <mc:Choice Requires="wps">
+            <w:drawing>
+              <wp:anchor distT="0" distB="0" distL="114300" distR="114300" simplePos="0" relativeHeight="251678720" behindDoc="0" locked="0" layoutInCell="1" allowOverlap="1" wp14:anchorId="56E884EE" wp14:editId="31408CAF">
+                <wp:simplePos x="0" y="0"/>
+                <wp:positionH relativeFrom="column">
+                  <wp:posOffset>1844220</wp:posOffset>
+                </wp:positionH>
+                <wp:positionV relativeFrom="paragraph">
+                  <wp:posOffset>201535</wp:posOffset>
+                </wp:positionV>
+                <wp:extent cx="284671" cy="267418"/>
+                <wp:effectExtent l="0" t="0" r="20320" b="18415"/>
+                <wp:wrapNone/>
+                <wp:docPr id="54" name="54 Rectángulo"/>
+                <wp:cNvGraphicFramePr/>
+                <a:graphic xmlns:a="http://schemas.openxmlformats.org/drawingml/2006/main">
+                  <a:graphicData uri="http://schemas.microsoft.com/office/word/2010/wordprocessingShape">
+                    <wps:wsp>
+                      <wps:cNvSpPr/>
+                      <wps:spPr>
+                        <a:xfrm>
+                          <a:off x="0" y="0"/>
+                          <a:ext cx="284671" cy="267418"/>
+                        </a:xfrm>
+                        <a:prstGeom prst="rect">
+                          <a:avLst/>
+                        </a:prstGeom>
+                        <a:noFill/>
+                      </wps:spPr>
+                      <wps:style>
+                        <a:lnRef idx="2">
+                          <a:schemeClr val="accent1">
+                            <a:shade val="50000"/>
+                          </a:schemeClr>
+                        </a:lnRef>
+                        <a:fillRef idx="1">
+                          <a:schemeClr val="accent1"/>
+                        </a:fillRef>
+                        <a:effectRef idx="0">
+                          <a:schemeClr val="accent1"/>
+                        </a:effectRef>
+                        <a:fontRef idx="minor">
+                          <a:schemeClr val="lt1"/>
+                        </a:fontRef>
+                      </wps:style>
+                      <wps:bodyPr rot="0" spcFirstLastPara="0" vertOverflow="overflow" horzOverflow="overflow" vert="horz" wrap="square" lIns="91440" tIns="45720" rIns="91440" bIns="45720" numCol="1" spcCol="0" rtlCol="0" fromWordArt="0" anchor="ctr" anchorCtr="0" forceAA="0" compatLnSpc="1">
+                        <a:prstTxWarp prst="textNoShape">
+                          <a:avLst/>
+                        </a:prstTxWarp>
+                        <a:noAutofit/>
+                      </wps:bodyPr>
+                    </wps:wsp>
+                  </a:graphicData>
+                </a:graphic>
+              </wp:anchor>
+            </w:drawing>
+          </mc:Choice>
+          <mc:Fallback>
+            <w:pict>
+              <v:rect id="54 Rectángulo" o:spid="_x0000_s1026" style="position:absolute;margin-left:145.2pt;margin-top:15.85pt;width:22.4pt;height:21.05pt;z-index:251678720;visibility:visible;mso-wrap-style:square;mso-wrap-distance-left:9pt;mso-wrap-distance-top:0;mso-wrap-distance-right:9pt;mso-wrap-distance-bottom:0;mso-position-horizontal:absolute;mso-position-horizontal-relative:text;mso-position-vertical:absolute;mso-position-vertical-relative:text;v-text-anchor:middle" o:gfxdata="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" filled="f" strokecolor="#243f60 [1604]" strokeweight="2pt"/>
+            </w:pict>
+          </mc:Fallback>
+        </mc:AlternateContent>
+      </w:r>
+      <w:r>
+        <w:rPr>
+          <w:noProof/>
+          <w:lang w:eastAsia="es-MX"/>
+        </w:rPr>
+        <w:drawing>
+          <wp:inline distT="0" distB="0" distL="0" distR="0" wp14:anchorId="1461D079" wp14:editId="07875C98">
+            <wp:extent cx="3491679" cy="3960000"/>
+            <wp:effectExtent l="0" t="0" r="0" b="2540"/>
+            <wp:docPr id="53" name="Imagen 53"/>
+            <wp:cNvGraphicFramePr>
+              <a:graphicFrameLocks xmlns:a="http://schemas.openxmlformats.org/drawingml/2006/main" noChangeAspect="1"/>
+            </wp:cNvGraphicFramePr>
+            <a:graphic xmlns:a="http://schemas.openxmlformats.org/drawingml/2006/main">
+              <a:graphicData uri="http://schemas.openxmlformats.org/drawingml/2006/picture">
+                <pic:pic xmlns:pic="http://schemas.openxmlformats.org/drawingml/2006/picture">
+                  <pic:nvPicPr>
+                    <pic:cNvPr id="0" name="Picture 12"/>
+                    <pic:cNvPicPr>
+                      <a:picLocks noChangeAspect="1" noChangeArrowheads="1"/>
+                    </pic:cNvPicPr>
+                  </pic:nvPicPr>
+                  <pic:blipFill>
+                    <a:blip r:embed="rId37">
+                      <a:extLst>
+                        <a:ext uri="{28A0092B-C50C-407E-A947-70E740481C1C}">
+                          <a14:useLocalDpi xmlns:a14="http://schemas.microsoft.com/office/drawing/2010/main" val="0"/>
+                        </a:ext>
+                      </a:extLst>
+                    </a:blip>
+                    <a:srcRect/>
+                    <a:stretch>
+                      <a:fillRect/>
+                    </a:stretch>
+                  </pic:blipFill>
+                  <pic:spPr bwMode="auto">
+                    <a:xfrm>
+                      <a:off x="0" y="0"/>
+                      <a:ext cx="3491679" cy="3960000"/>
+                    </a:xfrm>
+                    <a:prstGeom prst="rect">
+                      <a:avLst/>
+                    </a:prstGeom>
+                    <a:noFill/>
+                    <a:ln>
+                      <a:noFill/>
+                    </a:ln>
+                  </pic:spPr>
+                </pic:pic>
+              </a:graphicData>
+            </a:graphic>
+          </wp:inline>
+        </w:drawing>
+      </w:r>
+    </w:p>
+    <w:p>
+      <w:pPr>
+        <w:spacing w:after="0" w:line="240" w:lineRule="auto"/>
+        <w:jc w:val="both"/>
+      </w:pPr>
+    </w:p>
+    <w:p>
+      <w:pPr>
+        <w:pStyle w:val="Prrafodelista"/>
+        <w:numPr>
+          <w:ilvl w:val="0"/>
+          <w:numId w:val="9"/>
+        </w:numPr>
+        <w:spacing w:after="0" w:line="240" w:lineRule="auto"/>
+        <w:jc w:val="both"/>
+      </w:pPr>
+      <w:r>
+        <w:t>En la ventana de diálogo que aparece, seleccionar la ruta base del proyecto.</w:t>
+      </w:r>
+    </w:p>
+    <w:p>
+      <w:pPr>
+        <w:spacing w:after="0" w:line="240" w:lineRule="auto"/>
+        <w:jc w:val="both"/>
+      </w:pPr>
+    </w:p>
+    <w:p>
+      <w:pPr>
+        <w:spacing w:after="0" w:line="240" w:lineRule="auto"/>
+        <w:jc w:val="center"/>
+      </w:pPr>
+      <w:r>
+        <w:rPr>
+          <w:noProof/>
+          <w:lang w:eastAsia="es-MX"/>
+        </w:rPr>
+        <w:drawing>
+          <wp:inline distT="0" distB="0" distL="0" distR="0" wp14:anchorId="6EF7F441" wp14:editId="396254EE">
+            <wp:extent cx="3270448" cy="2880000"/>
+            <wp:effectExtent l="0" t="0" r="6350" b="0"/>
+            <wp:docPr id="55" name="Imagen 55"/>
+            <wp:cNvGraphicFramePr>
+              <a:graphicFrameLocks xmlns:a="http://schemas.openxmlformats.org/drawingml/2006/main" noChangeAspect="1"/>
+            </wp:cNvGraphicFramePr>
+            <a:graphic xmlns:a="http://schemas.openxmlformats.org/drawingml/2006/main">
+              <a:graphicData uri="http://schemas.openxmlformats.org/drawingml/2006/picture">
+                <pic:pic xmlns:pic="http://schemas.openxmlformats.org/drawingml/2006/picture">
+                  <pic:nvPicPr>
+                    <pic:cNvPr id="0" name="Picture 13"/>
+                    <pic:cNvPicPr>
+                      <a:picLocks noChangeAspect="1" noChangeArrowheads="1"/>
+                    </pic:cNvPicPr>
+                  </pic:nvPicPr>
+                  <pic:blipFill>
+                    <a:blip r:embed="rId38">
+                      <a:extLst>
+                        <a:ext uri="{28A0092B-C50C-407E-A947-70E740481C1C}">
+                          <a14:useLocalDpi xmlns:a14="http://schemas.microsoft.com/office/drawing/2010/main" val="0"/>
+                        </a:ext>
+                      </a:extLst>
+                    </a:blip>
+                    <a:srcRect/>
+                    <a:stretch>
+                      <a:fillRect/>
+                    </a:stretch>
+                  </pic:blipFill>
+                  <pic:spPr bwMode="auto">
+                    <a:xfrm>
+                      <a:off x="0" y="0"/>
+                      <a:ext cx="3270448" cy="2880000"/>
+                    </a:xfrm>
+                    <a:prstGeom prst="rect">
+                      <a:avLst/>
+                    </a:prstGeom>
+                    <a:noFill/>
+                    <a:ln>
+                      <a:noFill/>
+                    </a:ln>
+                  </pic:spPr>
+                </pic:pic>
+              </a:graphicData>
+            </a:graphic>
+          </wp:inline>
+        </w:drawing>
+      </w:r>
+    </w:p>
+    <w:p>
+      <w:pPr>
+        <w:spacing w:after="0" w:line="240" w:lineRule="auto"/>
+        <w:jc w:val="both"/>
+      </w:pPr>
+    </w:p>
+    <w:p>
+      <w:pPr>
+        <w:spacing w:after="0" w:line="240" w:lineRule="auto"/>
+        <w:jc w:val="both"/>
+      </w:pPr>
+    </w:p>
+    <w:p>
+      <w:pPr>
+        <w:pStyle w:val="Prrafodelista"/>
+        <w:numPr>
+          <w:ilvl w:val="0"/>
+          <w:numId w:val="9"/>
+        </w:numPr>
+        <w:spacing w:after="0" w:line="240" w:lineRule="auto"/>
+        <w:jc w:val="both"/>
+      </w:pPr>
+      <w:r>
+        <w:lastRenderedPageBreak/>
+        <w:t>Verificar el contenido extraído en la ruta base del proyecto.</w:t>
+      </w:r>
+    </w:p>
+    <w:p>
+      <w:pPr>
+        <w:spacing w:after="0" w:line="240" w:lineRule="auto"/>
+        <w:jc w:val="both"/>
+      </w:pPr>
+    </w:p>
+    <w:p>
+      <w:pPr>
+        <w:spacing w:after="0" w:line="240" w:lineRule="auto"/>
+        <w:jc w:val="center"/>
+      </w:pPr>
+      <w:r>
+        <w:rPr>
+          <w:noProof/>
+          <w:lang w:eastAsia="es-MX"/>
+        </w:rPr>
+        <w:drawing>
+          <wp:inline distT="0" distB="0" distL="0" distR="0" wp14:anchorId="0C60F6EC" wp14:editId="7EED61A5">
+            <wp:extent cx="4168918" cy="2880000"/>
+            <wp:effectExtent l="0" t="0" r="3175" b="0"/>
+            <wp:docPr id="56" name="Imagen 56"/>
+            <wp:cNvGraphicFramePr>
+              <a:graphicFrameLocks xmlns:a="http://schemas.openxmlformats.org/drawingml/2006/main" noChangeAspect="1"/>
+            </wp:cNvGraphicFramePr>
+            <a:graphic xmlns:a="http://schemas.openxmlformats.org/drawingml/2006/main">
+              <a:graphicData uri="http://schemas.openxmlformats.org/drawingml/2006/picture">
+                <pic:pic xmlns:pic="http://schemas.openxmlformats.org/drawingml/2006/picture">
+                  <pic:nvPicPr>
+                    <pic:cNvPr id="0" name="Picture 14"/>
+                    <pic:cNvPicPr>
+                      <a:picLocks noChangeAspect="1" noChangeArrowheads="1"/>
+                    </pic:cNvPicPr>
+                  </pic:nvPicPr>
+                  <pic:blipFill>
+                    <a:blip r:embed="rId39">
+                      <a:extLst>
+                        <a:ext uri="{28A0092B-C50C-407E-A947-70E740481C1C}">
+                          <a14:useLocalDpi xmlns:a14="http://schemas.microsoft.com/office/drawing/2010/main" val="0"/>
+                        </a:ext>
+                      </a:extLst>
+                    </a:blip>
+                    <a:srcRect/>
+                    <a:stretch>
+                      <a:fillRect/>
+                    </a:stretch>
+                  </pic:blipFill>
+                  <pic:spPr bwMode="auto">
+                    <a:xfrm>
+                      <a:off x="0" y="0"/>
+                      <a:ext cx="4168918" cy="2880000"/>
+                    </a:xfrm>
+                    <a:prstGeom prst="rect">
+                      <a:avLst/>
+                    </a:prstGeom>
+                    <a:noFill/>
+                    <a:ln>
+                      <a:noFill/>
+                    </a:ln>
+                  </pic:spPr>
+                </pic:pic>
+              </a:graphicData>
+            </a:graphic>
+          </wp:inline>
+        </w:drawing>
+      </w:r>
+    </w:p>
+    <w:p>
+      <w:pPr>
+        <w:spacing w:after="0" w:line="240" w:lineRule="auto"/>
+        <w:jc w:val="both"/>
+      </w:pPr>
+    </w:p>
+    <w:p>
+      <w:pPr>
+        <w:pStyle w:val="Prrafodelista"/>
+        <w:numPr>
+          <w:ilvl w:val="0"/>
+          <w:numId w:val="9"/>
+        </w:numPr>
+        <w:spacing w:after="0" w:line="240" w:lineRule="auto"/>
+        <w:jc w:val="both"/>
+      </w:pPr>
+      <w:r>
+        <w:t xml:space="preserve">En el panel del lado derecho del </w:t>
+      </w:r>
+      <w:r>
+        <w:rPr>
+          <w:i/>
+        </w:rPr>
+        <w:t>Administrador del IIS</w:t>
+      </w:r>
+      <w:r>
+        <w:t xml:space="preserve"> clic en </w:t>
+      </w:r>
+      <w:r>
+        <w:rPr>
+          <w:i/>
+        </w:rPr>
+        <w:t>Iniciar</w:t>
+      </w:r>
+      <w:r>
+        <w:t>.</w:t>
+      </w:r>
+    </w:p>
+    <w:p>
+      <w:pPr>
+        <w:spacing w:after="0" w:line="240" w:lineRule="auto"/>
+        <w:jc w:val="both"/>
+      </w:pPr>
+    </w:p>
+    <w:p>
+      <w:pPr>
+        <w:spacing w:after="0" w:line="240" w:lineRule="auto"/>
+        <w:jc w:val="center"/>
+      </w:pPr>
+      <w:r>
+        <w:rPr>
+          <w:noProof/>
+          <w:lang w:eastAsia="es-MX"/>
+        </w:rPr>
+        <mc:AlternateContent>
+          <mc:Choice Requires="wps">
+            <w:drawing>
+              <wp:anchor distT="0" distB="0" distL="114300" distR="114300" simplePos="0" relativeHeight="251680768" behindDoc="0" locked="0" layoutInCell="1" allowOverlap="1" wp14:anchorId="73C7F3B2" wp14:editId="58DCDE23">
+                <wp:simplePos x="0" y="0"/>
+                <wp:positionH relativeFrom="column">
+                  <wp:posOffset>4992861</wp:posOffset>
+                </wp:positionH>
+                <wp:positionV relativeFrom="paragraph">
+                  <wp:posOffset>1388913</wp:posOffset>
+                </wp:positionV>
+                <wp:extent cx="517585" cy="112143"/>
+                <wp:effectExtent l="0" t="0" r="15875" b="21590"/>
+                <wp:wrapNone/>
+                <wp:docPr id="59" name="59 Rectángulo"/>
+                <wp:cNvGraphicFramePr/>
+                <a:graphic xmlns:a="http://schemas.openxmlformats.org/drawingml/2006/main">
+                  <a:graphicData uri="http://schemas.microsoft.com/office/word/2010/wordprocessingShape">
+                    <wps:wsp>
+                      <wps:cNvSpPr/>
+                      <wps:spPr>
+                        <a:xfrm>
+                          <a:off x="0" y="0"/>
+                          <a:ext cx="517585" cy="112143"/>
+                        </a:xfrm>
+                        <a:prstGeom prst="rect">
+                          <a:avLst/>
+                        </a:prstGeom>
+                        <a:noFill/>
+                      </wps:spPr>
+                      <wps:style>
+                        <a:lnRef idx="2">
+                          <a:schemeClr val="accent1">
+                            <a:shade val="50000"/>
+                          </a:schemeClr>
+                        </a:lnRef>
+                        <a:fillRef idx="1">
+                          <a:schemeClr val="accent1"/>
+                        </a:fillRef>
+                        <a:effectRef idx="0">
+                          <a:schemeClr val="accent1"/>
+                        </a:effectRef>
+                        <a:fontRef idx="minor">
+                          <a:schemeClr val="lt1"/>
+                        </a:fontRef>
+                      </wps:style>
+                      <wps:bodyPr rot="0" spcFirstLastPara="0" vertOverflow="overflow" horzOverflow="overflow" vert="horz" wrap="square" lIns="91440" tIns="45720" rIns="91440" bIns="45720" numCol="1" spcCol="0" rtlCol="0" fromWordArt="0" anchor="ctr" anchorCtr="0" forceAA="0" compatLnSpc="1">
+                        <a:prstTxWarp prst="textNoShape">
+                          <a:avLst/>
+                        </a:prstTxWarp>
+                        <a:noAutofit/>
+                      </wps:bodyPr>
+                    </wps:wsp>
+                  </a:graphicData>
+                </a:graphic>
+              </wp:anchor>
+            </w:drawing>
+          </mc:Choice>
+          <mc:Fallback>
+            <w:pict>
+              <v:rect id="59 Rectángulo" o:spid="_x0000_s1026" style="position:absolute;margin-left:393.15pt;margin-top:109.35pt;width:40.75pt;height:8.85pt;z-index:251680768;visibility:visible;mso-wrap-style:square;mso-wrap-distance-left:9pt;mso-wrap-distance-top:0;mso-wrap-distance-right:9pt;mso-wrap-distance-bottom:0;mso-position-horizontal:absolute;mso-position-horizontal-relative:text;mso-position-vertical:absolute;mso-position-vertical-relative:text;v-text-anchor:middle" o:gfxdata="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" filled="f" strokecolor="#243f60 [1604]" strokeweight="2pt"/>
+            </w:pict>
+          </mc:Fallback>
+        </mc:AlternateContent>
+      </w:r>
+      <w:r>
+        <w:rPr>
+          <w:noProof/>
+          <w:lang w:eastAsia="es-MX"/>
+        </w:rPr>
+        <w:drawing>
+          <wp:inline distT="0" distB="0" distL="0" distR="0" wp14:anchorId="2C42C2E7" wp14:editId="183BD7C2">
+            <wp:extent cx="5941895" cy="2880000"/>
+            <wp:effectExtent l="0" t="0" r="1905" b="0"/>
+            <wp:docPr id="57" name="Imagen 57"/>
+            <wp:cNvGraphicFramePr>
+              <a:graphicFrameLocks xmlns:a="http://schemas.openxmlformats.org/drawingml/2006/main" noChangeAspect="1"/>
+            </wp:cNvGraphicFramePr>
+            <a:graphic xmlns:a="http://schemas.openxmlformats.org/drawingml/2006/main">
+              <a:graphicData uri="http://schemas.openxmlformats.org/drawingml/2006/picture">
+                <pic:pic xmlns:pic="http://schemas.openxmlformats.org/drawingml/2006/picture">
+                  <pic:nvPicPr>
+                    <pic:cNvPr id="0" name="Picture 15"/>
+                    <pic:cNvPicPr>
+                      <a:picLocks noChangeAspect="1" noChangeArrowheads="1"/>
+                    </pic:cNvPicPr>
+                  </pic:nvPicPr>
+                  <pic:blipFill>
+                    <a:blip r:embed="rId40">
+                      <a:extLst>
+                        <a:ext uri="{28A0092B-C50C-407E-A947-70E740481C1C}">
+                          <a14:useLocalDpi xmlns:a14="http://schemas.microsoft.com/office/drawing/2010/main" val="0"/>
+                        </a:ext>
+                      </a:extLst>
+                    </a:blip>
+                    <a:srcRect/>
+                    <a:stretch>
+                      <a:fillRect/>
+                    </a:stretch>
+                  </pic:blipFill>
+                  <pic:spPr bwMode="auto">
+                    <a:xfrm>
+                      <a:off x="0" y="0"/>
+                      <a:ext cx="5941895" cy="2880000"/>
+                    </a:xfrm>
+                    <a:prstGeom prst="rect">
+                      <a:avLst/>
+                    </a:prstGeom>
+                    <a:noFill/>
+                    <a:ln>
+                      <a:noFill/>
+                    </a:ln>
+                  </pic:spPr>
+                </pic:pic>
+              </a:graphicData>
+            </a:graphic>
+          </wp:inline>
+        </w:drawing>
+      </w:r>
+    </w:p>
+    <w:p>
+      <w:pPr>
+        <w:spacing w:after="0" w:line="240" w:lineRule="auto"/>
+        <w:jc w:val="both"/>
+      </w:pPr>
+    </w:p>
+    <w:p>
+      <w:pPr>
+        <w:spacing w:after="0" w:line="240" w:lineRule="auto"/>
+        <w:jc w:val="both"/>
+      </w:pPr>
+    </w:p>
+    <w:p>
+      <w:pPr>
+        <w:spacing w:after="0" w:line="240" w:lineRule="auto"/>
+        <w:jc w:val="both"/>
+      </w:pPr>
+    </w:p>
+    <w:p>
+      <w:pPr>
+        <w:spacing w:after="0" w:line="240" w:lineRule="auto"/>
+        <w:jc w:val="both"/>
+      </w:pPr>
+    </w:p>
+    <w:p>
+      <w:pPr>
+        <w:spacing w:after="0" w:line="240" w:lineRule="auto"/>
+        <w:jc w:val="both"/>
+      </w:pPr>
+    </w:p>
+    <w:p>
+      <w:pPr>
+        <w:spacing w:after="0" w:line="240" w:lineRule="auto"/>
+        <w:jc w:val="both"/>
+      </w:pPr>
+    </w:p>
+    <w:p>
+      <w:pPr>
+        <w:spacing w:after="0" w:line="240" w:lineRule="auto"/>
+        <w:jc w:val="both"/>
+      </w:pPr>
+    </w:p>
+    <w:p>
+      <w:pPr>
+        <w:spacing w:after="0" w:line="240" w:lineRule="auto"/>
+        <w:jc w:val="both"/>
+      </w:pPr>
+    </w:p>
+    <w:p>
+      <w:pPr>
+        <w:spacing w:after="0" w:line="240" w:lineRule="auto"/>
+        <w:jc w:val="both"/>
+      </w:pPr>
+    </w:p>
+    <w:p>
+      <w:pPr>
+        <w:pStyle w:val="Prrafodelista"/>
+        <w:numPr>
+          <w:ilvl w:val="0"/>
+          <w:numId w:val="9"/>
+        </w:numPr>
+        <w:spacing w:after="0" w:line="240" w:lineRule="auto"/>
+        <w:jc w:val="both"/>
+      </w:pPr>
+      <w:r>
+        <w:lastRenderedPageBreak/>
+        <w:t>En una ventana de un navegador web probar que el sitio se inició de manera correcta.</w:t>
+      </w:r>
+    </w:p>
+    <w:p>
+      <w:pPr>
+        <w:spacing w:after="0" w:line="240" w:lineRule="auto"/>
+        <w:jc w:val="both"/>
+      </w:pPr>
+    </w:p>
+    <w:p>
+      <w:pPr>
+        <w:spacing w:after="0" w:line="240" w:lineRule="auto"/>
+        <w:jc w:val="center"/>
+      </w:pPr>
+      <w:r>
+        <w:rPr>
+          <w:noProof/>
+          <w:lang w:eastAsia="es-MX"/>
+        </w:rPr>
+        <w:drawing>
+          <wp:inline distT="0" distB="0" distL="0" distR="0" wp14:anchorId="4AD0FE06" wp14:editId="4EAE1022">
+            <wp:extent cx="4948099" cy="2520000"/>
+            <wp:effectExtent l="0" t="0" r="5080" b="0"/>
+            <wp:docPr id="60" name="Imagen 60"/>
+            <wp:cNvGraphicFramePr>
+              <a:graphicFrameLocks xmlns:a="http://schemas.openxmlformats.org/drawingml/2006/main" noChangeAspect="1"/>
+            </wp:cNvGraphicFramePr>
+            <a:graphic xmlns:a="http://schemas.openxmlformats.org/drawingml/2006/main">
+              <a:graphicData uri="http://schemas.openxmlformats.org/drawingml/2006/picture">
+                <pic:pic xmlns:pic="http://schemas.openxmlformats.org/drawingml/2006/picture">
+                  <pic:nvPicPr>
+                    <pic:cNvPr id="0" name="Picture 16"/>
+                    <pic:cNvPicPr>
+                      <a:picLocks noChangeAspect="1" noChangeArrowheads="1"/>
+                    </pic:cNvPicPr>
+                  </pic:nvPicPr>
+                  <pic:blipFill>
+                    <a:blip r:embed="rId41" cstate="print">
+                      <a:extLst>
+                        <a:ext uri="{28A0092B-C50C-407E-A947-70E740481C1C}">
+                          <a14:useLocalDpi xmlns:a14="http://schemas.microsoft.com/office/drawing/2010/main" val="0"/>
+                        </a:ext>
+                      </a:extLst>
+                    </a:blip>
+                    <a:srcRect/>
+                    <a:stretch>
+                      <a:fillRect/>
+                    </a:stretch>
+                  </pic:blipFill>
+                  <pic:spPr bwMode="auto">
+                    <a:xfrm>
+                      <a:off x="0" y="0"/>
+                      <a:ext cx="4948099" cy="2520000"/>
+                    </a:xfrm>
+                    <a:prstGeom prst="rect">
+                      <a:avLst/>
+                    </a:prstGeom>
+                    <a:noFill/>
+                    <a:ln>
+                      <a:noFill/>
+                    </a:ln>
+                  </pic:spPr>
+                </pic:pic>
+              </a:graphicData>
+            </a:graphic>
+          </wp:inline>
+        </w:drawing>
+      </w:r>
+    </w:p>
+    <w:p>
+      <w:pPr>
+        <w:spacing w:after="0" w:line="240" w:lineRule="auto"/>
+        <w:jc w:val="both"/>
+      </w:pPr>
+    </w:p>
+    <w:p>
+      <w:pPr>
+        <w:spacing w:after="0" w:line="240" w:lineRule="auto"/>
+        <w:jc w:val="both"/>
+      </w:pPr>
+    </w:p>
+    <w:p>
+      <w:pPr>
+        <w:spacing w:after="0" w:line="240" w:lineRule="auto"/>
+        <w:jc w:val="both"/>
+        <w:rPr>
+          <w:rFonts w:cs="Consolas"/>
+        </w:rPr>
+      </w:pPr>
+      <w:hyperlink w:anchor="Procedimiento_Principal" w:history="1">
+        <w:r>
+          <w:rPr>
+            <w:rStyle w:val="Hipervnculo"/>
+          </w:rPr>
+          <w:t>Regresar a p</w:t>
+        </w:r>
+        <w:r>
+          <w:rPr>
+            <w:rStyle w:val="Hipervnculo"/>
+          </w:rPr>
+          <w:t>r</w:t>
+        </w:r>
+        <w:r>
+          <w:rPr>
+            <w:rStyle w:val="Hipervnculo"/>
+          </w:rPr>
+          <w:t>o</w:t>
+        </w:r>
+        <w:r>
+          <w:rPr>
+            <w:rStyle w:val="Hipervnculo"/>
+          </w:rPr>
+          <w:t>c</w:t>
+        </w:r>
+        <w:r>
+          <w:rPr>
+            <w:rStyle w:val="Hipervnculo"/>
+          </w:rPr>
+          <w:t>edimi</w:t>
+        </w:r>
+        <w:r>
+          <w:rPr>
+            <w:rStyle w:val="Hipervnculo"/>
+          </w:rPr>
+          <w:t>e</w:t>
+        </w:r>
+        <w:r>
+          <w:rPr>
+            <w:rStyle w:val="Hipervnculo"/>
+          </w:rPr>
+          <w:t>nto.</w:t>
+        </w:r>
+      </w:hyperlink>
+    </w:p>
+    <w:p>
+      <w:pPr>
+        <w:spacing w:after="0" w:line="240" w:lineRule="auto"/>
+        <w:jc w:val="both"/>
+        <w:rPr>
+          <w:rFonts w:cs="Consolas"/>
+          <w:lang w:val="en-US"/>
+        </w:rPr>
+      </w:pPr>
     </w:p>
     <w:sectPr>
       <w:pgSz w:w="12240" w:h="15840"/>
@@ -6148,6 +7666,92 @@
 <file path=word/numbering.xml><?xml version="1.0" encoding="utf-8"?>
 <w:numbering xmlns:wpc="http://schemas.microsoft.com/office/word/2010/wordprocessingCanvas" xmlns:mc="http://schemas.openxmlformats.org/markup-compatibility/2006" xmlns:o="urn:schemas-microsoft-com:office:office" xmlns:r="http://schemas.openxmlformats.org/officeDocument/2006/relationships" xmlns:m="http://schemas.openxmlformats.org/officeDocument/2006/math" xmlns:v="urn:schemas-microsoft-com:vml" xmlns:wp14="http://schemas.microsoft.com/office/word/2010/wordprocessingDrawing" xmlns:wp="http://schemas.openxmlformats.org/drawingml/2006/wordprocessingDrawing" xmlns:w10="urn:schemas-microsoft-com:office:word" xmlns:w="http://schemas.openxmlformats.org/wordprocessingml/2006/main" xmlns:w14="http://schemas.microsoft.com/office/word/2010/wordml" xmlns:wpg="http://schemas.microsoft.com/office/word/2010/wordprocessingGroup" xmlns:wpi="http://schemas.microsoft.com/office/word/2010/wordprocessingInk" xmlns:wne="http://schemas.microsoft.com/office/word/2006/wordml" xmlns:wps="http://schemas.microsoft.com/office/word/2010/wordprocessingShape" mc:Ignorable="w14 wp14">
   <w:abstractNum w:abstractNumId="0">
+    <w:nsid w:val="071276C4"/>
+    <w:multiLevelType w:val="hybridMultilevel"/>
+    <w:tmpl w:val="DFFA21EA"/>
+    <w:lvl w:ilvl="0" w:tplc="080A000F">
+      <w:start w:val="1"/>
+      <w:numFmt w:val="decimal"/>
+      <w:lvlText w:val="%1."/>
+      <w:lvlJc w:val="left"/>
+      <w:pPr>
+        <w:ind w:left="720" w:hanging="360"/>
+      </w:pPr>
+    </w:lvl>
+    <w:lvl w:ilvl="1" w:tplc="080A0019">
+      <w:start w:val="1"/>
+      <w:numFmt w:val="lowerLetter"/>
+      <w:lvlText w:val="%2."/>
+      <w:lvlJc w:val="left"/>
+      <w:pPr>
+        <w:ind w:left="1440" w:hanging="360"/>
+      </w:pPr>
+    </w:lvl>
+    <w:lvl w:ilvl="2" w:tplc="080A001B">
+      <w:start w:val="1"/>
+      <w:numFmt w:val="lowerRoman"/>
+      <w:lvlText w:val="%3."/>
+      <w:lvlJc w:val="right"/>
+      <w:pPr>
+        <w:ind w:left="2160" w:hanging="180"/>
+      </w:pPr>
+    </w:lvl>
+    <w:lvl w:ilvl="3" w:tplc="080A000F" w:tentative="1">
+      <w:start w:val="1"/>
+      <w:numFmt w:val="decimal"/>
+      <w:lvlText w:val="%4."/>
+      <w:lvlJc w:val="left"/>
+      <w:pPr>
+        <w:ind w:left="2880" w:hanging="360"/>
+      </w:pPr>
+    </w:lvl>
+    <w:lvl w:ilvl="4" w:tplc="080A0019" w:tentative="1">
+      <w:start w:val="1"/>
+      <w:numFmt w:val="lowerLetter"/>
+      <w:lvlText w:val="%5."/>
+      <w:lvlJc w:val="left"/>
+      <w:pPr>
+        <w:ind w:left="3600" w:hanging="360"/>
+      </w:pPr>
+    </w:lvl>
+    <w:lvl w:ilvl="5" w:tplc="080A001B" w:tentative="1">
+      <w:start w:val="1"/>
+      <w:numFmt w:val="lowerRoman"/>
+      <w:lvlText w:val="%6."/>
+      <w:lvlJc w:val="right"/>
+      <w:pPr>
+        <w:ind w:left="4320" w:hanging="180"/>
+      </w:pPr>
+    </w:lvl>
+    <w:lvl w:ilvl="6" w:tplc="080A000F" w:tentative="1">
+      <w:start w:val="1"/>
+      <w:numFmt w:val="decimal"/>
+      <w:lvlText w:val="%7."/>
+      <w:lvlJc w:val="left"/>
+      <w:pPr>
+        <w:ind w:left="5040" w:hanging="360"/>
+      </w:pPr>
+    </w:lvl>
+    <w:lvl w:ilvl="7" w:tplc="080A0019" w:tentative="1">
+      <w:start w:val="1"/>
+      <w:numFmt w:val="lowerLetter"/>
+      <w:lvlText w:val="%8."/>
+      <w:lvlJc w:val="left"/>
+      <w:pPr>
+        <w:ind w:left="5760" w:hanging="360"/>
+      </w:pPr>
+    </w:lvl>
+    <w:lvl w:ilvl="8" w:tplc="080A001B" w:tentative="1">
+      <w:start w:val="1"/>
+      <w:numFmt w:val="lowerRoman"/>
+      <w:lvlText w:val="%9."/>
+      <w:lvlJc w:val="right"/>
+      <w:pPr>
+        <w:ind w:left="6480" w:hanging="180"/>
+      </w:pPr>
+    </w:lvl>
+  </w:abstractNum>
+  <w:abstractNum w:abstractNumId="1">
     <w:nsid w:val="087103A1"/>
     <w:multiLevelType w:val="hybridMultilevel"/>
     <w:tmpl w:val="E1007758"/>
@@ -6233,7 +7837,7 @@
       </w:pPr>
     </w:lvl>
   </w:abstractNum>
-  <w:abstractNum w:abstractNumId="1">
+  <w:abstractNum w:abstractNumId="2">
     <w:nsid w:val="08FA7D9C"/>
     <w:multiLevelType w:val="hybridMultilevel"/>
     <w:tmpl w:val="820ECE68"/>
@@ -6319,7 +7923,120 @@
       </w:pPr>
     </w:lvl>
   </w:abstractNum>
-  <w:abstractNum w:abstractNumId="2">
+  <w:abstractNum w:abstractNumId="3">
+    <w:nsid w:val="0BFD1EF8"/>
+    <w:multiLevelType w:val="hybridMultilevel"/>
+    <w:tmpl w:val="A72AA056"/>
+    <w:lvl w:ilvl="0" w:tplc="080A0001">
+      <w:start w:val="1"/>
+      <w:numFmt w:val="bullet"/>
+      <w:lvlText w:val=""/>
+      <w:lvlJc w:val="left"/>
+      <w:pPr>
+        <w:ind w:left="720" w:hanging="360"/>
+      </w:pPr>
+      <w:rPr>
+        <w:rFonts w:ascii="Symbol" w:hAnsi="Symbol" w:hint="default"/>
+      </w:rPr>
+    </w:lvl>
+    <w:lvl w:ilvl="1" w:tplc="080A0003" w:tentative="1">
+      <w:start w:val="1"/>
+      <w:numFmt w:val="bullet"/>
+      <w:lvlText w:val="o"/>
+      <w:lvlJc w:val="left"/>
+      <w:pPr>
+        <w:ind w:left="1440" w:hanging="360"/>
+      </w:pPr>
+      <w:rPr>
+        <w:rFonts w:ascii="Courier New" w:hAnsi="Courier New" w:cs="Courier New" w:hint="default"/>
+      </w:rPr>
+    </w:lvl>
+    <w:lvl w:ilvl="2" w:tplc="080A0005">
+      <w:start w:val="1"/>
+      <w:numFmt w:val="bullet"/>
+      <w:lvlText w:val=""/>
+      <w:lvlJc w:val="left"/>
+      <w:pPr>
+        <w:ind w:left="2160" w:hanging="360"/>
+      </w:pPr>
+      <w:rPr>
+        <w:rFonts w:ascii="Wingdings" w:hAnsi="Wingdings" w:hint="default"/>
+      </w:rPr>
+    </w:lvl>
+    <w:lvl w:ilvl="3" w:tplc="080A0001" w:tentative="1">
+      <w:start w:val="1"/>
+      <w:numFmt w:val="bullet"/>
+      <w:lvlText w:val=""/>
+      <w:lvlJc w:val="left"/>
+      <w:pPr>
+        <w:ind w:left="2880" w:hanging="360"/>
+      </w:pPr>
+      <w:rPr>
+        <w:rFonts w:ascii="Symbol" w:hAnsi="Symbol" w:hint="default"/>
+      </w:rPr>
+    </w:lvl>
+    <w:lvl w:ilvl="4" w:tplc="080A0003" w:tentative="1">
+      <w:start w:val="1"/>
+      <w:numFmt w:val="bullet"/>
+      <w:lvlText w:val="o"/>
+      <w:lvlJc w:val="left"/>
+      <w:pPr>
+        <w:ind w:left="3600" w:hanging="360"/>
+      </w:pPr>
+      <w:rPr>
+        <w:rFonts w:ascii="Courier New" w:hAnsi="Courier New" w:cs="Courier New" w:hint="default"/>
+      </w:rPr>
+    </w:lvl>
+    <w:lvl w:ilvl="5" w:tplc="080A0005" w:tentative="1">
+      <w:start w:val="1"/>
+      <w:numFmt w:val="bullet"/>
+      <w:lvlText w:val=""/>
+      <w:lvlJc w:val="left"/>
+      <w:pPr>
+        <w:ind w:left="4320" w:hanging="360"/>
+      </w:pPr>
+      <w:rPr>
+        <w:rFonts w:ascii="Wingdings" w:hAnsi="Wingdings" w:hint="default"/>
+      </w:rPr>
+    </w:lvl>
+    <w:lvl w:ilvl="6" w:tplc="080A0001" w:tentative="1">
+      <w:start w:val="1"/>
+      <w:numFmt w:val="bullet"/>
+      <w:lvlText w:val=""/>
+      <w:lvlJc w:val="left"/>
+      <w:pPr>
+        <w:ind w:left="5040" w:hanging="360"/>
+      </w:pPr>
+      <w:rPr>
+        <w:rFonts w:ascii="Symbol" w:hAnsi="Symbol" w:hint="default"/>
+      </w:rPr>
+    </w:lvl>
+    <w:lvl w:ilvl="7" w:tplc="080A0003" w:tentative="1">
+      <w:start w:val="1"/>
+      <w:numFmt w:val="bullet"/>
+      <w:lvlText w:val="o"/>
+      <w:lvlJc w:val="left"/>
+      <w:pPr>
+        <w:ind w:left="5760" w:hanging="360"/>
+      </w:pPr>
+      <w:rPr>
+        <w:rFonts w:ascii="Courier New" w:hAnsi="Courier New" w:cs="Courier New" w:hint="default"/>
+      </w:rPr>
+    </w:lvl>
+    <w:lvl w:ilvl="8" w:tplc="080A0005" w:tentative="1">
+      <w:start w:val="1"/>
+      <w:numFmt w:val="bullet"/>
+      <w:lvlText w:val=""/>
+      <w:lvlJc w:val="left"/>
+      <w:pPr>
+        <w:ind w:left="6480" w:hanging="360"/>
+      </w:pPr>
+      <w:rPr>
+        <w:rFonts w:ascii="Wingdings" w:hAnsi="Wingdings" w:hint="default"/>
+      </w:rPr>
+    </w:lvl>
+  </w:abstractNum>
+  <w:abstractNum w:abstractNumId="4">
     <w:nsid w:val="253351A8"/>
     <w:multiLevelType w:val="hybridMultilevel"/>
     <w:tmpl w:val="9F68E1F0"/>
@@ -6405,7 +8122,7 @@
       </w:pPr>
     </w:lvl>
   </w:abstractNum>
-  <w:abstractNum w:abstractNumId="3">
+  <w:abstractNum w:abstractNumId="5">
     <w:nsid w:val="5E216207"/>
     <w:multiLevelType w:val="hybridMultilevel"/>
     <w:tmpl w:val="D86C692A"/>
@@ -6491,7 +8208,120 @@
       </w:pPr>
     </w:lvl>
   </w:abstractNum>
-  <w:abstractNum w:abstractNumId="4">
+  <w:abstractNum w:abstractNumId="6">
+    <w:nsid w:val="70776169"/>
+    <w:multiLevelType w:val="hybridMultilevel"/>
+    <w:tmpl w:val="8D044832"/>
+    <w:lvl w:ilvl="0" w:tplc="080A0001">
+      <w:start w:val="1"/>
+      <w:numFmt w:val="bullet"/>
+      <w:lvlText w:val=""/>
+      <w:lvlJc w:val="left"/>
+      <w:pPr>
+        <w:ind w:left="720" w:hanging="360"/>
+      </w:pPr>
+      <w:rPr>
+        <w:rFonts w:ascii="Symbol" w:hAnsi="Symbol" w:hint="default"/>
+      </w:rPr>
+    </w:lvl>
+    <w:lvl w:ilvl="1" w:tplc="080A0003" w:tentative="1">
+      <w:start w:val="1"/>
+      <w:numFmt w:val="bullet"/>
+      <w:lvlText w:val="o"/>
+      <w:lvlJc w:val="left"/>
+      <w:pPr>
+        <w:ind w:left="1440" w:hanging="360"/>
+      </w:pPr>
+      <w:rPr>
+        <w:rFonts w:ascii="Courier New" w:hAnsi="Courier New" w:cs="Courier New" w:hint="default"/>
+      </w:rPr>
+    </w:lvl>
+    <w:lvl w:ilvl="2" w:tplc="080A0005">
+      <w:start w:val="1"/>
+      <w:numFmt w:val="bullet"/>
+      <w:lvlText w:val=""/>
+      <w:lvlJc w:val="left"/>
+      <w:pPr>
+        <w:ind w:left="2160" w:hanging="360"/>
+      </w:pPr>
+      <w:rPr>
+        <w:rFonts w:ascii="Wingdings" w:hAnsi="Wingdings" w:hint="default"/>
+      </w:rPr>
+    </w:lvl>
+    <w:lvl w:ilvl="3" w:tplc="080A0001" w:tentative="1">
+      <w:start w:val="1"/>
+      <w:numFmt w:val="bullet"/>
+      <w:lvlText w:val=""/>
+      <w:lvlJc w:val="left"/>
+      <w:pPr>
+        <w:ind w:left="2880" w:hanging="360"/>
+      </w:pPr>
+      <w:rPr>
+        <w:rFonts w:ascii="Symbol" w:hAnsi="Symbol" w:hint="default"/>
+      </w:rPr>
+    </w:lvl>
+    <w:lvl w:ilvl="4" w:tplc="080A0003" w:tentative="1">
+      <w:start w:val="1"/>
+      <w:numFmt w:val="bullet"/>
+      <w:lvlText w:val="o"/>
+      <w:lvlJc w:val="left"/>
+      <w:pPr>
+        <w:ind w:left="3600" w:hanging="360"/>
+      </w:pPr>
+      <w:rPr>
+        <w:rFonts w:ascii="Courier New" w:hAnsi="Courier New" w:cs="Courier New" w:hint="default"/>
+      </w:rPr>
+    </w:lvl>
+    <w:lvl w:ilvl="5" w:tplc="080A0005" w:tentative="1">
+      <w:start w:val="1"/>
+      <w:numFmt w:val="bullet"/>
+      <w:lvlText w:val=""/>
+      <w:lvlJc w:val="left"/>
+      <w:pPr>
+        <w:ind w:left="4320" w:hanging="360"/>
+      </w:pPr>
+      <w:rPr>
+        <w:rFonts w:ascii="Wingdings" w:hAnsi="Wingdings" w:hint="default"/>
+      </w:rPr>
+    </w:lvl>
+    <w:lvl w:ilvl="6" w:tplc="080A0001" w:tentative="1">
+      <w:start w:val="1"/>
+      <w:numFmt w:val="bullet"/>
+      <w:lvlText w:val=""/>
+      <w:lvlJc w:val="left"/>
+      <w:pPr>
+        <w:ind w:left="5040" w:hanging="360"/>
+      </w:pPr>
+      <w:rPr>
+        <w:rFonts w:ascii="Symbol" w:hAnsi="Symbol" w:hint="default"/>
+      </w:rPr>
+    </w:lvl>
+    <w:lvl w:ilvl="7" w:tplc="080A0003" w:tentative="1">
+      <w:start w:val="1"/>
+      <w:numFmt w:val="bullet"/>
+      <w:lvlText w:val="o"/>
+      <w:lvlJc w:val="left"/>
+      <w:pPr>
+        <w:ind w:left="5760" w:hanging="360"/>
+      </w:pPr>
+      <w:rPr>
+        <w:rFonts w:ascii="Courier New" w:hAnsi="Courier New" w:cs="Courier New" w:hint="default"/>
+      </w:rPr>
+    </w:lvl>
+    <w:lvl w:ilvl="8" w:tplc="080A0005" w:tentative="1">
+      <w:start w:val="1"/>
+      <w:numFmt w:val="bullet"/>
+      <w:lvlText w:val=""/>
+      <w:lvlJc w:val="left"/>
+      <w:pPr>
+        <w:ind w:left="6480" w:hanging="360"/>
+      </w:pPr>
+      <w:rPr>
+        <w:rFonts w:ascii="Wingdings" w:hAnsi="Wingdings" w:hint="default"/>
+      </w:rPr>
+    </w:lvl>
+  </w:abstractNum>
+  <w:abstractNum w:abstractNumId="7">
     <w:nsid w:val="76D40637"/>
     <w:multiLevelType w:val="hybridMultilevel"/>
     <w:tmpl w:val="9F68E1F0"/>
@@ -6577,19 +8407,117 @@
       </w:pPr>
     </w:lvl>
   </w:abstractNum>
+  <w:abstractNum w:abstractNumId="8">
+    <w:nsid w:val="7BD32FBF"/>
+    <w:multiLevelType w:val="hybridMultilevel"/>
+    <w:tmpl w:val="467ED11A"/>
+    <w:lvl w:ilvl="0" w:tplc="080A000F">
+      <w:start w:val="1"/>
+      <w:numFmt w:val="decimal"/>
+      <w:lvlText w:val="%1."/>
+      <w:lvlJc w:val="left"/>
+      <w:pPr>
+        <w:ind w:left="720" w:hanging="360"/>
+      </w:pPr>
+    </w:lvl>
+    <w:lvl w:ilvl="1" w:tplc="080A0019">
+      <w:start w:val="1"/>
+      <w:numFmt w:val="lowerLetter"/>
+      <w:lvlText w:val="%2."/>
+      <w:lvlJc w:val="left"/>
+      <w:pPr>
+        <w:ind w:left="1440" w:hanging="360"/>
+      </w:pPr>
+    </w:lvl>
+    <w:lvl w:ilvl="2" w:tplc="080A001B">
+      <w:start w:val="1"/>
+      <w:numFmt w:val="lowerRoman"/>
+      <w:lvlText w:val="%3."/>
+      <w:lvlJc w:val="right"/>
+      <w:pPr>
+        <w:ind w:left="2160" w:hanging="180"/>
+      </w:pPr>
+    </w:lvl>
+    <w:lvl w:ilvl="3" w:tplc="080A000F" w:tentative="1">
+      <w:start w:val="1"/>
+      <w:numFmt w:val="decimal"/>
+      <w:lvlText w:val="%4."/>
+      <w:lvlJc w:val="left"/>
+      <w:pPr>
+        <w:ind w:left="2880" w:hanging="360"/>
+      </w:pPr>
+    </w:lvl>
+    <w:lvl w:ilvl="4" w:tplc="080A0019" w:tentative="1">
+      <w:start w:val="1"/>
+      <w:numFmt w:val="lowerLetter"/>
+      <w:lvlText w:val="%5."/>
+      <w:lvlJc w:val="left"/>
+      <w:pPr>
+        <w:ind w:left="3600" w:hanging="360"/>
+      </w:pPr>
+    </w:lvl>
+    <w:lvl w:ilvl="5" w:tplc="080A001B" w:tentative="1">
+      <w:start w:val="1"/>
+      <w:numFmt w:val="lowerRoman"/>
+      <w:lvlText w:val="%6."/>
+      <w:lvlJc w:val="right"/>
+      <w:pPr>
+        <w:ind w:left="4320" w:hanging="180"/>
+      </w:pPr>
+    </w:lvl>
+    <w:lvl w:ilvl="6" w:tplc="080A000F" w:tentative="1">
+      <w:start w:val="1"/>
+      <w:numFmt w:val="decimal"/>
+      <w:lvlText w:val="%7."/>
+      <w:lvlJc w:val="left"/>
+      <w:pPr>
+        <w:ind w:left="5040" w:hanging="360"/>
+      </w:pPr>
+    </w:lvl>
+    <w:lvl w:ilvl="7" w:tplc="080A0019" w:tentative="1">
+      <w:start w:val="1"/>
+      <w:numFmt w:val="lowerLetter"/>
+      <w:lvlText w:val="%8."/>
+      <w:lvlJc w:val="left"/>
+      <w:pPr>
+        <w:ind w:left="5760" w:hanging="360"/>
+      </w:pPr>
+    </w:lvl>
+    <w:lvl w:ilvl="8" w:tplc="080A001B" w:tentative="1">
+      <w:start w:val="1"/>
+      <w:numFmt w:val="lowerRoman"/>
+      <w:lvlText w:val="%9."/>
+      <w:lvlJc w:val="right"/>
+      <w:pPr>
+        <w:ind w:left="6480" w:hanging="180"/>
+      </w:pPr>
+    </w:lvl>
+  </w:abstractNum>
   <w:num w:numId="1">
+    <w:abstractNumId w:val="5"/>
+  </w:num>
+  <w:num w:numId="2">
+    <w:abstractNumId w:val="2"/>
+  </w:num>
+  <w:num w:numId="3">
+    <w:abstractNumId w:val="7"/>
+  </w:num>
+  <w:num w:numId="4">
+    <w:abstractNumId w:val="4"/>
+  </w:num>
+  <w:num w:numId="5">
+    <w:abstractNumId w:val="1"/>
+  </w:num>
+  <w:num w:numId="6">
+    <w:abstractNumId w:val="6"/>
+  </w:num>
+  <w:num w:numId="7">
+    <w:abstractNumId w:val="8"/>
+  </w:num>
+  <w:num w:numId="8">
     <w:abstractNumId w:val="3"/>
   </w:num>
-  <w:num w:numId="2">
-    <w:abstractNumId w:val="1"/>
-  </w:num>
-  <w:num w:numId="3">
-    <w:abstractNumId w:val="4"/>
-  </w:num>
-  <w:num w:numId="4">
-    <w:abstractNumId w:val="2"/>
-  </w:num>
-  <w:num w:numId="5">
+  <w:num w:numId="9">
     <w:abstractNumId w:val="0"/>
   </w:num>
 </w:numbering>
@@ -7481,7 +9409,7 @@
 </file>
 
 <file path=customXml/itemProps1.xml><?xml version="1.0" encoding="utf-8"?>
-<ds:datastoreItem xmlns:ds="http://schemas.openxmlformats.org/officeDocument/2006/customXml" ds:itemID="{F1999A00-1008-4364-A023-3703375048F8}">
+<ds:datastoreItem xmlns:ds="http://schemas.openxmlformats.org/officeDocument/2006/customXml" ds:itemID="{319AE7A9-3BBB-4E5D-8A94-2D94C4E30CA3}">
   <ds:schemaRefs>
     <ds:schemaRef ds:uri="http://schemas.openxmlformats.org/officeDocument/2006/bibliography"/>
   </ds:schemaRefs>

</xml_diff>